<commit_message>
added intro paragraph to each part (2, 3, 4)
</commit_message>
<xml_diff>
--- a/final report template.docx
+++ b/final report template.docx
@@ -40,7 +40,7 @@
         </w:rPr>
         <w:fldChar w:fldCharType="separate"/>
       </w:r>
-      <w:hyperlink w:anchor="_Toc69572969" w:history="1">
+      <w:hyperlink w:anchor="_Toc69592953" w:history="1">
         <w:r>
           <w:rPr>
             <w:rStyle w:val="Hyperlink"/>
@@ -75,7 +75,7 @@
             <w:noProof/>
             <w:webHidden/>
           </w:rPr>
-          <w:instrText xml:space="preserve"> PAGEREF _Toc69572969 \h </w:instrText>
+          <w:instrText xml:space="preserve"> PAGEREF _Toc69592953 \h </w:instrText>
         </w:r>
         <w:r>
           <w:rPr>
@@ -95,7 +95,7 @@
             <w:noProof/>
             <w:webHidden/>
           </w:rPr>
-          <w:t>2</w:t>
+          <w:t>3</w:t>
         </w:r>
         <w:r>
           <w:rPr>
@@ -118,7 +118,7 @@
           <w:lang w:val="en-US"/>
         </w:rPr>
       </w:pPr>
-      <w:hyperlink w:anchor="_Toc69572970" w:history="1">
+      <w:hyperlink w:anchor="_Toc69592954" w:history="1">
         <w:r>
           <w:rPr>
             <w:rStyle w:val="Hyperlink"/>
@@ -153,7 +153,7 @@
             <w:noProof/>
             <w:webHidden/>
           </w:rPr>
-          <w:instrText xml:space="preserve"> PAGEREF _Toc69572970 \h </w:instrText>
+          <w:instrText xml:space="preserve"> PAGEREF _Toc69592954 \h </w:instrText>
         </w:r>
         <w:r>
           <w:rPr>
@@ -173,7 +173,7 @@
             <w:noProof/>
             <w:webHidden/>
           </w:rPr>
-          <w:t>2</w:t>
+          <w:t>3</w:t>
         </w:r>
         <w:r>
           <w:rPr>
@@ -196,7 +196,7 @@
           <w:lang w:val="en-US"/>
         </w:rPr>
       </w:pPr>
-      <w:hyperlink w:anchor="_Toc69572971" w:history="1">
+      <w:hyperlink w:anchor="_Toc69592955" w:history="1">
         <w:r>
           <w:rPr>
             <w:rStyle w:val="Hyperlink"/>
@@ -224,7 +224,7 @@
             <w:noProof/>
             <w:webHidden/>
           </w:rPr>
-          <w:instrText xml:space="preserve"> PAGEREF _Toc69572971 \h </w:instrText>
+          <w:instrText xml:space="preserve"> PAGEREF _Toc69592955 \h </w:instrText>
         </w:r>
         <w:r>
           <w:rPr>
@@ -244,7 +244,7 @@
             <w:noProof/>
             <w:webHidden/>
           </w:rPr>
-          <w:t>2</w:t>
+          <w:t>3</w:t>
         </w:r>
         <w:r>
           <w:rPr>
@@ -267,7 +267,7 @@
           <w:lang w:val="en-US"/>
         </w:rPr>
       </w:pPr>
-      <w:hyperlink w:anchor="_Toc69572972" w:history="1">
+      <w:hyperlink w:anchor="_Toc69592956" w:history="1">
         <w:r>
           <w:rPr>
             <w:rStyle w:val="Hyperlink"/>
@@ -295,7 +295,7 @@
             <w:noProof/>
             <w:webHidden/>
           </w:rPr>
-          <w:instrText xml:space="preserve"> PAGEREF _Toc69572972 \h </w:instrText>
+          <w:instrText xml:space="preserve"> PAGEREF _Toc69592956 \h </w:instrText>
         </w:r>
         <w:r>
           <w:rPr>
@@ -315,7 +315,7 @@
             <w:noProof/>
             <w:webHidden/>
           </w:rPr>
-          <w:t>3</w:t>
+          <w:t>4</w:t>
         </w:r>
         <w:r>
           <w:rPr>
@@ -338,14 +338,14 @@
           <w:lang w:val="en-US"/>
         </w:rPr>
       </w:pPr>
-      <w:hyperlink w:anchor="_Toc69572973" w:history="1">
+      <w:hyperlink w:anchor="_Toc69592957" w:history="1">
         <w:r>
           <w:rPr>
             <w:rStyle w:val="Hyperlink"/>
             <w:noProof/>
             <w:lang w:val="en-US"/>
           </w:rPr>
-          <w:t>2. Third Party APIs and Frameworks</w:t>
+          <w:t>2. Third-Party APIs and Frameworks</w:t>
         </w:r>
         <w:r>
           <w:rPr>
@@ -366,7 +366,7 @@
             <w:noProof/>
             <w:webHidden/>
           </w:rPr>
-          <w:instrText xml:space="preserve"> PAGEREF _Toc69572973 \h </w:instrText>
+          <w:instrText xml:space="preserve"> PAGEREF _Toc69592957 \h </w:instrText>
         </w:r>
         <w:r>
           <w:rPr>
@@ -386,7 +386,7 @@
             <w:noProof/>
             <w:webHidden/>
           </w:rPr>
-          <w:t>5</w:t>
+          <w:t>7</w:t>
         </w:r>
         <w:r>
           <w:rPr>
@@ -409,7 +409,7 @@
           <w:lang w:val="en-US"/>
         </w:rPr>
       </w:pPr>
-      <w:hyperlink w:anchor="_Toc69572974" w:history="1">
+      <w:hyperlink w:anchor="_Toc69592958" w:history="1">
         <w:r>
           <w:rPr>
             <w:rStyle w:val="Hyperlink"/>
@@ -437,7 +437,7 @@
             <w:noProof/>
             <w:webHidden/>
           </w:rPr>
-          <w:instrText xml:space="preserve"> PAGEREF _Toc69572974 \h </w:instrText>
+          <w:instrText xml:space="preserve"> PAGEREF _Toc69592958 \h </w:instrText>
         </w:r>
         <w:r>
           <w:rPr>
@@ -457,7 +457,7 @@
             <w:noProof/>
             <w:webHidden/>
           </w:rPr>
-          <w:t>5</w:t>
+          <w:t>7</w:t>
         </w:r>
         <w:r>
           <w:rPr>
@@ -480,7 +480,7 @@
           <w:lang w:val="en-US"/>
         </w:rPr>
       </w:pPr>
-      <w:hyperlink w:anchor="_Toc69572975" w:history="1">
+      <w:hyperlink w:anchor="_Toc69592959" w:history="1">
         <w:r>
           <w:rPr>
             <w:rStyle w:val="Hyperlink"/>
@@ -508,7 +508,7 @@
             <w:noProof/>
             <w:webHidden/>
           </w:rPr>
-          <w:instrText xml:space="preserve"> PAGEREF _Toc69572975 \h </w:instrText>
+          <w:instrText xml:space="preserve"> PAGEREF _Toc69592959 \h </w:instrText>
         </w:r>
         <w:r>
           <w:rPr>
@@ -528,7 +528,7 @@
             <w:noProof/>
             <w:webHidden/>
           </w:rPr>
-          <w:t>5</w:t>
+          <w:t>7</w:t>
         </w:r>
         <w:r>
           <w:rPr>
@@ -551,7 +551,7 @@
           <w:lang w:val="en-US"/>
         </w:rPr>
       </w:pPr>
-      <w:hyperlink w:anchor="_Toc69572976" w:history="1">
+      <w:hyperlink w:anchor="_Toc69592960" w:history="1">
         <w:r>
           <w:rPr>
             <w:rStyle w:val="Hyperlink"/>
@@ -579,7 +579,7 @@
             <w:noProof/>
             <w:webHidden/>
           </w:rPr>
-          <w:instrText xml:space="preserve"> PAGEREF _Toc69572976 \h </w:instrText>
+          <w:instrText xml:space="preserve"> PAGEREF _Toc69592960 \h </w:instrText>
         </w:r>
         <w:r>
           <w:rPr>
@@ -599,7 +599,7 @@
             <w:noProof/>
             <w:webHidden/>
           </w:rPr>
-          <w:t>5</w:t>
+          <w:t>7</w:t>
         </w:r>
         <w:r>
           <w:rPr>
@@ -622,7 +622,7 @@
           <w:lang w:val="en-US"/>
         </w:rPr>
       </w:pPr>
-      <w:hyperlink w:anchor="_Toc69572977" w:history="1">
+      <w:hyperlink w:anchor="_Toc69592961" w:history="1">
         <w:r>
           <w:rPr>
             <w:rStyle w:val="Hyperlink"/>
@@ -650,7 +650,7 @@
             <w:noProof/>
             <w:webHidden/>
           </w:rPr>
-          <w:instrText xml:space="preserve"> PAGEREF _Toc69572977 \h </w:instrText>
+          <w:instrText xml:space="preserve"> PAGEREF _Toc69592961 \h </w:instrText>
         </w:r>
         <w:r>
           <w:rPr>
@@ -670,7 +670,7 @@
             <w:noProof/>
             <w:webHidden/>
           </w:rPr>
-          <w:t>5</w:t>
+          <w:t>7</w:t>
         </w:r>
         <w:r>
           <w:rPr>
@@ -693,7 +693,7 @@
           <w:lang w:val="en-US"/>
         </w:rPr>
       </w:pPr>
-      <w:hyperlink w:anchor="_Toc69572978" w:history="1">
+      <w:hyperlink w:anchor="_Toc69592962" w:history="1">
         <w:r>
           <w:rPr>
             <w:rStyle w:val="Hyperlink"/>
@@ -721,7 +721,7 @@
             <w:noProof/>
             <w:webHidden/>
           </w:rPr>
-          <w:instrText xml:space="preserve"> PAGEREF _Toc69572978 \h </w:instrText>
+          <w:instrText xml:space="preserve"> PAGEREF _Toc69592962 \h </w:instrText>
         </w:r>
         <w:r>
           <w:rPr>
@@ -741,7 +741,7 @@
             <w:noProof/>
             <w:webHidden/>
           </w:rPr>
-          <w:t>5</w:t>
+          <w:t>7</w:t>
         </w:r>
         <w:r>
           <w:rPr>
@@ -764,7 +764,7 @@
           <w:lang w:val="en-US"/>
         </w:rPr>
       </w:pPr>
-      <w:hyperlink w:anchor="_Toc69572979" w:history="1">
+      <w:hyperlink w:anchor="_Toc69592963" w:history="1">
         <w:r>
           <w:rPr>
             <w:rStyle w:val="Hyperlink"/>
@@ -792,7 +792,7 @@
             <w:noProof/>
             <w:webHidden/>
           </w:rPr>
-          <w:instrText xml:space="preserve"> PAGEREF _Toc69572979 \h </w:instrText>
+          <w:instrText xml:space="preserve"> PAGEREF _Toc69592963 \h </w:instrText>
         </w:r>
         <w:r>
           <w:rPr>
@@ -812,7 +812,7 @@
             <w:noProof/>
             <w:webHidden/>
           </w:rPr>
-          <w:t>5</w:t>
+          <w:t>7</w:t>
         </w:r>
         <w:r>
           <w:rPr>
@@ -835,7 +835,7 @@
           <w:lang w:val="en-US"/>
         </w:rPr>
       </w:pPr>
-      <w:hyperlink w:anchor="_Toc69572980" w:history="1">
+      <w:hyperlink w:anchor="_Toc69592964" w:history="1">
         <w:r>
           <w:rPr>
             <w:rStyle w:val="Hyperlink"/>
@@ -863,7 +863,7 @@
             <w:noProof/>
             <w:webHidden/>
           </w:rPr>
-          <w:instrText xml:space="preserve"> PAGEREF _Toc69572980 \h </w:instrText>
+          <w:instrText xml:space="preserve"> PAGEREF _Toc69592964 \h </w:instrText>
         </w:r>
         <w:r>
           <w:rPr>
@@ -883,7 +883,7 @@
             <w:noProof/>
             <w:webHidden/>
           </w:rPr>
-          <w:t>6</w:t>
+          <w:t>8</w:t>
         </w:r>
         <w:r>
           <w:rPr>
@@ -906,7 +906,7 @@
           <w:lang w:val="en-US"/>
         </w:rPr>
       </w:pPr>
-      <w:hyperlink w:anchor="_Toc69572981" w:history="1">
+      <w:hyperlink w:anchor="_Toc69592965" w:history="1">
         <w:r>
           <w:rPr>
             <w:rStyle w:val="Hyperlink"/>
@@ -934,7 +934,7 @@
             <w:noProof/>
             <w:webHidden/>
           </w:rPr>
-          <w:instrText xml:space="preserve"> PAGEREF _Toc69572981 \h </w:instrText>
+          <w:instrText xml:space="preserve"> PAGEREF _Toc69592965 \h </w:instrText>
         </w:r>
         <w:r>
           <w:rPr>
@@ -954,7 +954,7 @@
             <w:noProof/>
             <w:webHidden/>
           </w:rPr>
-          <w:t>6</w:t>
+          <w:t>8</w:t>
         </w:r>
         <w:r>
           <w:rPr>
@@ -977,7 +977,7 @@
           <w:lang w:val="en-US"/>
         </w:rPr>
       </w:pPr>
-      <w:hyperlink w:anchor="_Toc69572982" w:history="1">
+      <w:hyperlink w:anchor="_Toc69592966" w:history="1">
         <w:r>
           <w:rPr>
             <w:rStyle w:val="Hyperlink"/>
@@ -1005,7 +1005,7 @@
             <w:noProof/>
             <w:webHidden/>
           </w:rPr>
-          <w:instrText xml:space="preserve"> PAGEREF _Toc69572982 \h </w:instrText>
+          <w:instrText xml:space="preserve"> PAGEREF _Toc69592966 \h </w:instrText>
         </w:r>
         <w:r>
           <w:rPr>
@@ -1025,7 +1025,7 @@
             <w:noProof/>
             <w:webHidden/>
           </w:rPr>
-          <w:t>6</w:t>
+          <w:t>8</w:t>
         </w:r>
         <w:r>
           <w:rPr>
@@ -1048,7 +1048,7 @@
           <w:lang w:val="en-US"/>
         </w:rPr>
       </w:pPr>
-      <w:hyperlink w:anchor="_Toc69572983" w:history="1">
+      <w:hyperlink w:anchor="_Toc69592967" w:history="1">
         <w:r>
           <w:rPr>
             <w:rStyle w:val="Hyperlink"/>
@@ -1076,7 +1076,7 @@
             <w:noProof/>
             <w:webHidden/>
           </w:rPr>
-          <w:instrText xml:space="preserve"> PAGEREF _Toc69572983 \h </w:instrText>
+          <w:instrText xml:space="preserve"> PAGEREF _Toc69592967 \h </w:instrText>
         </w:r>
         <w:r>
           <w:rPr>
@@ -1096,7 +1096,7 @@
             <w:noProof/>
             <w:webHidden/>
           </w:rPr>
-          <w:t>6</w:t>
+          <w:t>8</w:t>
         </w:r>
         <w:r>
           <w:rPr>
@@ -1119,7 +1119,7 @@
           <w:lang w:val="en-US"/>
         </w:rPr>
       </w:pPr>
-      <w:hyperlink w:anchor="_Toc69572984" w:history="1">
+      <w:hyperlink w:anchor="_Toc69592968" w:history="1">
         <w:r>
           <w:rPr>
             <w:rStyle w:val="Hyperlink"/>
@@ -1147,7 +1147,7 @@
             <w:noProof/>
             <w:webHidden/>
           </w:rPr>
-          <w:instrText xml:space="preserve"> PAGEREF _Toc69572984 \h </w:instrText>
+          <w:instrText xml:space="preserve"> PAGEREF _Toc69592968 \h </w:instrText>
         </w:r>
         <w:r>
           <w:rPr>
@@ -1167,7 +1167,7 @@
             <w:noProof/>
             <w:webHidden/>
           </w:rPr>
-          <w:t>6</w:t>
+          <w:t>8</w:t>
         </w:r>
         <w:r>
           <w:rPr>
@@ -1190,7 +1190,7 @@
           <w:lang w:val="en-US"/>
         </w:rPr>
       </w:pPr>
-      <w:hyperlink w:anchor="_Toc69572985" w:history="1">
+      <w:hyperlink w:anchor="_Toc69592969" w:history="1">
         <w:r>
           <w:rPr>
             <w:rStyle w:val="Hyperlink"/>
@@ -1218,7 +1218,7 @@
             <w:noProof/>
             <w:webHidden/>
           </w:rPr>
-          <w:instrText xml:space="preserve"> PAGEREF _Toc69572985 \h </w:instrText>
+          <w:instrText xml:space="preserve"> PAGEREF _Toc69592969 \h </w:instrText>
         </w:r>
         <w:r>
           <w:rPr>
@@ -1238,7 +1238,7 @@
             <w:noProof/>
             <w:webHidden/>
           </w:rPr>
-          <w:t>6</w:t>
+          <w:t>8</w:t>
         </w:r>
         <w:r>
           <w:rPr>
@@ -1261,7 +1261,7 @@
           <w:lang w:val="en-US"/>
         </w:rPr>
       </w:pPr>
-      <w:hyperlink w:anchor="_Toc69572986" w:history="1">
+      <w:hyperlink w:anchor="_Toc69592970" w:history="1">
         <w:r>
           <w:rPr>
             <w:rStyle w:val="Hyperlink"/>
@@ -1289,7 +1289,7 @@
             <w:noProof/>
             <w:webHidden/>
           </w:rPr>
-          <w:instrText xml:space="preserve"> PAGEREF _Toc69572986 \h </w:instrText>
+          <w:instrText xml:space="preserve"> PAGEREF _Toc69592970 \h </w:instrText>
         </w:r>
         <w:r>
           <w:rPr>
@@ -1309,7 +1309,7 @@
             <w:noProof/>
             <w:webHidden/>
           </w:rPr>
-          <w:t>6</w:t>
+          <w:t>8</w:t>
         </w:r>
         <w:r>
           <w:rPr>
@@ -1332,7 +1332,7 @@
           <w:lang w:val="en-US"/>
         </w:rPr>
       </w:pPr>
-      <w:hyperlink w:anchor="_Toc69572987" w:history="1">
+      <w:hyperlink w:anchor="_Toc69592971" w:history="1">
         <w:r>
           <w:rPr>
             <w:rStyle w:val="Hyperlink"/>
@@ -1360,7 +1360,7 @@
             <w:noProof/>
             <w:webHidden/>
           </w:rPr>
-          <w:instrText xml:space="preserve"> PAGEREF _Toc69572987 \h </w:instrText>
+          <w:instrText xml:space="preserve"> PAGEREF _Toc69592971 \h </w:instrText>
         </w:r>
         <w:r>
           <w:rPr>
@@ -1380,7 +1380,7 @@
             <w:noProof/>
             <w:webHidden/>
           </w:rPr>
-          <w:t>6</w:t>
+          <w:t>8</w:t>
         </w:r>
         <w:r>
           <w:rPr>
@@ -1403,7 +1403,7 @@
           <w:lang w:val="en-US"/>
         </w:rPr>
       </w:pPr>
-      <w:hyperlink w:anchor="_Toc69572988" w:history="1">
+      <w:hyperlink w:anchor="_Toc69592972" w:history="1">
         <w:r>
           <w:rPr>
             <w:rStyle w:val="Hyperlink"/>
@@ -1431,7 +1431,7 @@
             <w:noProof/>
             <w:webHidden/>
           </w:rPr>
-          <w:instrText xml:space="preserve"> PAGEREF _Toc69572988 \h </w:instrText>
+          <w:instrText xml:space="preserve"> PAGEREF _Toc69592972 \h </w:instrText>
         </w:r>
         <w:r>
           <w:rPr>
@@ -1451,7 +1451,7 @@
             <w:noProof/>
             <w:webHidden/>
           </w:rPr>
-          <w:t>6</w:t>
+          <w:t>8</w:t>
         </w:r>
         <w:r>
           <w:rPr>
@@ -1474,7 +1474,7 @@
           <w:lang w:val="en-US"/>
         </w:rPr>
       </w:pPr>
-      <w:hyperlink w:anchor="_Toc69572989" w:history="1">
+      <w:hyperlink w:anchor="_Toc69592973" w:history="1">
         <w:r>
           <w:rPr>
             <w:rStyle w:val="Hyperlink"/>
@@ -1502,7 +1502,7 @@
             <w:noProof/>
             <w:webHidden/>
           </w:rPr>
-          <w:instrText xml:space="preserve"> PAGEREF _Toc69572989 \h </w:instrText>
+          <w:instrText xml:space="preserve"> PAGEREF _Toc69592973 \h </w:instrText>
         </w:r>
         <w:r>
           <w:rPr>
@@ -1522,7 +1522,7 @@
             <w:noProof/>
             <w:webHidden/>
           </w:rPr>
-          <w:t>6</w:t>
+          <w:t>8</w:t>
         </w:r>
         <w:r>
           <w:rPr>
@@ -1545,7 +1545,7 @@
           <w:lang w:val="en-US"/>
         </w:rPr>
       </w:pPr>
-      <w:hyperlink w:anchor="_Toc69572990" w:history="1">
+      <w:hyperlink w:anchor="_Toc69592974" w:history="1">
         <w:r>
           <w:rPr>
             <w:rStyle w:val="Hyperlink"/>
@@ -1573,7 +1573,7 @@
             <w:noProof/>
             <w:webHidden/>
           </w:rPr>
-          <w:instrText xml:space="preserve"> PAGEREF _Toc69572990 \h </w:instrText>
+          <w:instrText xml:space="preserve"> PAGEREF _Toc69592974 \h </w:instrText>
         </w:r>
         <w:r>
           <w:rPr>
@@ -1593,7 +1593,7 @@
             <w:noProof/>
             <w:webHidden/>
           </w:rPr>
-          <w:t>7</w:t>
+          <w:t>9</w:t>
         </w:r>
         <w:r>
           <w:rPr>
@@ -1616,7 +1616,7 @@
           <w:lang w:val="en-US"/>
         </w:rPr>
       </w:pPr>
-      <w:hyperlink w:anchor="_Toc69572991" w:history="1">
+      <w:hyperlink w:anchor="_Toc69592975" w:history="1">
         <w:r>
           <w:rPr>
             <w:rStyle w:val="Hyperlink"/>
@@ -1644,7 +1644,7 @@
             <w:noProof/>
             <w:webHidden/>
           </w:rPr>
-          <w:instrText xml:space="preserve"> PAGEREF _Toc69572991 \h </w:instrText>
+          <w:instrText xml:space="preserve"> PAGEREF _Toc69592975 \h </w:instrText>
         </w:r>
         <w:r>
           <w:rPr>
@@ -1664,7 +1664,7 @@
             <w:noProof/>
             <w:webHidden/>
           </w:rPr>
-          <w:t>7</w:t>
+          <w:t>9</w:t>
         </w:r>
         <w:r>
           <w:rPr>
@@ -1687,7 +1687,7 @@
           <w:lang w:val="en-US"/>
         </w:rPr>
       </w:pPr>
-      <w:hyperlink w:anchor="_Toc69572992" w:history="1">
+      <w:hyperlink w:anchor="_Toc69592976" w:history="1">
         <w:r>
           <w:rPr>
             <w:rStyle w:val="Hyperlink"/>
@@ -1715,7 +1715,7 @@
             <w:noProof/>
             <w:webHidden/>
           </w:rPr>
-          <w:instrText xml:space="preserve"> PAGEREF _Toc69572992 \h </w:instrText>
+          <w:instrText xml:space="preserve"> PAGEREF _Toc69592976 \h </w:instrText>
         </w:r>
         <w:r>
           <w:rPr>
@@ -1735,7 +1735,7 @@
             <w:noProof/>
             <w:webHidden/>
           </w:rPr>
-          <w:t>7</w:t>
+          <w:t>9</w:t>
         </w:r>
         <w:r>
           <w:rPr>
@@ -1758,7 +1758,7 @@
           <w:lang w:val="en-US"/>
         </w:rPr>
       </w:pPr>
-      <w:hyperlink w:anchor="_Toc69572993" w:history="1">
+      <w:hyperlink w:anchor="_Toc69592977" w:history="1">
         <w:r>
           <w:rPr>
             <w:rStyle w:val="Hyperlink"/>
@@ -1786,7 +1786,7 @@
             <w:noProof/>
             <w:webHidden/>
           </w:rPr>
-          <w:instrText xml:space="preserve"> PAGEREF _Toc69572993 \h </w:instrText>
+          <w:instrText xml:space="preserve"> PAGEREF _Toc69592977 \h </w:instrText>
         </w:r>
         <w:r>
           <w:rPr>
@@ -1806,7 +1806,7 @@
             <w:noProof/>
             <w:webHidden/>
           </w:rPr>
-          <w:t>7</w:t>
+          <w:t>9</w:t>
         </w:r>
         <w:r>
           <w:rPr>
@@ -1829,7 +1829,7 @@
           <w:lang w:val="en-US"/>
         </w:rPr>
       </w:pPr>
-      <w:hyperlink w:anchor="_Toc69572994" w:history="1">
+      <w:hyperlink w:anchor="_Toc69592978" w:history="1">
         <w:r>
           <w:rPr>
             <w:rStyle w:val="Hyperlink"/>
@@ -1857,7 +1857,7 @@
             <w:noProof/>
             <w:webHidden/>
           </w:rPr>
-          <w:instrText xml:space="preserve"> PAGEREF _Toc69572994 \h </w:instrText>
+          <w:instrText xml:space="preserve"> PAGEREF _Toc69592978 \h </w:instrText>
         </w:r>
         <w:r>
           <w:rPr>
@@ -1877,7 +1877,7 @@
             <w:noProof/>
             <w:webHidden/>
           </w:rPr>
-          <w:t>8</w:t>
+          <w:t>10</w:t>
         </w:r>
         <w:r>
           <w:rPr>
@@ -1900,7 +1900,7 @@
           <w:lang w:val="en-US"/>
         </w:rPr>
       </w:pPr>
-      <w:hyperlink w:anchor="_Toc69572995" w:history="1">
+      <w:hyperlink w:anchor="_Toc69592979" w:history="1">
         <w:r>
           <w:rPr>
             <w:rStyle w:val="Hyperlink"/>
@@ -1928,7 +1928,7 @@
             <w:noProof/>
             <w:webHidden/>
           </w:rPr>
-          <w:instrText xml:space="preserve"> PAGEREF _Toc69572995 \h </w:instrText>
+          <w:instrText xml:space="preserve"> PAGEREF _Toc69592979 \h </w:instrText>
         </w:r>
         <w:r>
           <w:rPr>
@@ -1948,7 +1948,7 @@
             <w:noProof/>
             <w:webHidden/>
           </w:rPr>
-          <w:t>8</w:t>
+          <w:t>10</w:t>
         </w:r>
         <w:r>
           <w:rPr>
@@ -1971,7 +1971,7 @@
           <w:lang w:val="en-US"/>
         </w:rPr>
       </w:pPr>
-      <w:hyperlink w:anchor="_Toc69572996" w:history="1">
+      <w:hyperlink w:anchor="_Toc69592980" w:history="1">
         <w:r>
           <w:rPr>
             <w:rStyle w:val="Hyperlink"/>
@@ -1999,7 +1999,7 @@
             <w:noProof/>
             <w:webHidden/>
           </w:rPr>
-          <w:instrText xml:space="preserve"> PAGEREF _Toc69572996 \h </w:instrText>
+          <w:instrText xml:space="preserve"> PAGEREF _Toc69592980 \h </w:instrText>
         </w:r>
         <w:r>
           <w:rPr>
@@ -2019,7 +2019,7 @@
             <w:noProof/>
             <w:webHidden/>
           </w:rPr>
-          <w:t>8</w:t>
+          <w:t>10</w:t>
         </w:r>
         <w:r>
           <w:rPr>
@@ -2072,7 +2072,7 @@
         </w:rPr>
       </w:pPr>
       <w:bookmarkStart w:id="0" w:name="_Toc69550820"/>
-      <w:bookmarkStart w:id="1" w:name="_Toc69572969"/>
+      <w:bookmarkStart w:id="1" w:name="_Toc69592953"/>
       <w:r>
         <w:rPr>
           <w:lang w:val="en-US"/>
@@ -2095,7 +2095,7 @@
         </w:rPr>
       </w:pPr>
       <w:bookmarkStart w:id="2" w:name="_Toc69550821"/>
-      <w:bookmarkStart w:id="3" w:name="_Toc69572970"/>
+      <w:bookmarkStart w:id="3" w:name="_Toc69592954"/>
       <w:r>
         <w:rPr>
           <w:lang w:val="en-US"/>
@@ -2185,7 +2185,7 @@
         </w:rPr>
       </w:pPr>
       <w:bookmarkStart w:id="4" w:name="_Toc69550822"/>
-      <w:bookmarkStart w:id="5" w:name="_Toc69572971"/>
+      <w:bookmarkStart w:id="5" w:name="_Toc69592955"/>
       <w:r>
         <w:rPr>
           <w:lang w:val="en-US"/>
@@ -2314,13 +2314,7 @@
         <w:rPr>
           <w:lang w:val="en-US"/>
         </w:rPr>
-        <w:t>for users and admins</w:t>
-      </w:r>
-      <w:r>
-        <w:rPr>
-          <w:lang w:val="en-US"/>
-        </w:rPr>
-        <w:t>, to ensure</w:t>
+        <w:t>for users and admins, to ensure</w:t>
       </w:r>
       <w:r>
         <w:rPr>
@@ -2453,19 +2447,7 @@
         <w:rPr>
           <w:lang w:val="en-US"/>
         </w:rPr>
-        <w:t>U</w:t>
-      </w:r>
-      <w:r>
-        <w:rPr>
-          <w:lang w:val="en-US"/>
-        </w:rPr>
-        <w:t>pon user login</w:t>
-      </w:r>
-      <w:r>
-        <w:rPr>
-          <w:lang w:val="en-US"/>
-        </w:rPr>
-        <w:t xml:space="preserve">, </w:t>
+        <w:t xml:space="preserve">Upon user login, </w:t>
       </w:r>
       <w:r>
         <w:rPr>
@@ -2483,118 +2465,112 @@
         <w:rPr>
           <w:lang w:val="en-US"/>
         </w:rPr>
+        <w:t xml:space="preserve"> automatically</w:t>
+      </w:r>
+      <w:r>
+        <w:rPr>
+          <w:lang w:val="en-US"/>
+        </w:rPr>
         <w:t xml:space="preserve"> </w:t>
       </w:r>
       <w:r>
         <w:rPr>
           <w:lang w:val="en-US"/>
         </w:rPr>
-        <w:t>automatically</w:t>
-      </w:r>
-      <w:r>
-        <w:rPr>
+        <w:t>pushed to</w:t>
+      </w:r>
+      <w:r>
+        <w:rPr>
+          <w:lang w:val="en-US"/>
+        </w:rPr>
+        <w:t xml:space="preserve"> individual user in homepage. </w:t>
+      </w:r>
+      <w:r>
+        <w:rPr>
+          <w:lang w:val="en-US"/>
+        </w:rPr>
+        <w:t>Additionally, u</w:t>
+      </w:r>
+      <w:r>
+        <w:rPr>
+          <w:lang w:val="en-US"/>
+        </w:rPr>
+        <w:t>pon each successful purchase, future recommendations will shift towards dynamic interest of individual user</w:t>
+      </w:r>
+      <w:r>
+        <w:rPr>
+          <w:lang w:val="en-US"/>
+        </w:rPr>
+        <w:t xml:space="preserve">. </w:t>
+      </w:r>
+      <w:r>
+        <w:rPr>
+          <w:lang w:val="en-US"/>
+        </w:rPr>
+        <w:t>Such features would significantly increase the chance of purchasing corresponding products.</w:t>
+      </w:r>
+    </w:p>
+    <w:p>
+      <w:pPr>
+        <w:rPr>
+          <w:lang w:val="en-US"/>
+        </w:rPr>
+      </w:pPr>
+    </w:p>
+    <w:p>
+      <w:pPr>
+        <w:rPr>
+          <w:color w:val="FF0000"/>
+          <w:lang w:val="en-US"/>
+        </w:rPr>
+      </w:pPr>
+      <w:r>
+        <w:rPr>
+          <w:color w:val="FF0000"/>
+          <w:lang w:val="en-US"/>
+        </w:rPr>
+        <w:t>A chat bot AI is also implemented as the novelty feature of our produ</w:t>
+      </w:r>
+      <w:r>
+        <w:rPr>
+          <w:color w:val="FF0000"/>
+          <w:lang w:val="en-US"/>
+        </w:rPr>
+        <w:t>ct</w:t>
+      </w:r>
+      <w:r>
+        <w:rPr>
+          <w:color w:val="FF0000"/>
+          <w:lang w:val="en-US"/>
+        </w:rPr>
+        <w:t xml:space="preserve"> ……</w:t>
+      </w:r>
+      <w:r>
+        <w:rPr>
+          <w:color w:val="FF0000"/>
           <w:lang w:val="en-US"/>
         </w:rPr>
         <w:t xml:space="preserve"> </w:t>
       </w:r>
       <w:r>
         <w:rPr>
-          <w:lang w:val="en-US"/>
-        </w:rPr>
-        <w:t>pushed to</w:t>
-      </w:r>
-      <w:r>
-        <w:rPr>
-          <w:lang w:val="en-US"/>
-        </w:rPr>
-        <w:t xml:space="preserve"> individual user in homepage. </w:t>
-      </w:r>
-      <w:r>
-        <w:rPr>
-          <w:lang w:val="en-US"/>
-        </w:rPr>
-        <w:t>Additionally, u</w:t>
-      </w:r>
-      <w:r>
-        <w:rPr>
-          <w:lang w:val="en-US"/>
-        </w:rPr>
-        <w:t>pon each successful purchase, future recommendations will shift towards dynamic interest of individual user</w:t>
-      </w:r>
-      <w:r>
-        <w:rPr>
-          <w:lang w:val="en-US"/>
-        </w:rPr>
-        <w:t xml:space="preserve">. </w:t>
-      </w:r>
-      <w:r>
-        <w:rPr>
-          <w:lang w:val="en-US"/>
-        </w:rPr>
-        <w:t>Such features would significantly increase the chance of purchasing corresponding products.</w:t>
-      </w:r>
-    </w:p>
-    <w:p>
-      <w:pPr>
-        <w:rPr>
-          <w:lang w:val="en-US"/>
-        </w:rPr>
-      </w:pPr>
-    </w:p>
-    <w:p>
-      <w:pPr>
-        <w:rPr>
           <w:color w:val="FF0000"/>
           <w:lang w:val="en-US"/>
         </w:rPr>
-      </w:pPr>
+        <w:t>(</w:t>
+      </w:r>
       <w:r>
         <w:rPr>
           <w:color w:val="FF0000"/>
           <w:lang w:val="en-US"/>
         </w:rPr>
-        <w:t>A chat bot AI is also implemented as the novelty feature of our produ</w:t>
+        <w:t>ChAtBoT</w:t>
       </w:r>
       <w:r>
         <w:rPr>
           <w:color w:val="FF0000"/>
           <w:lang w:val="en-US"/>
         </w:rPr>
-        <w:t>ct</w:t>
-      </w:r>
-      <w:r>
-        <w:rPr>
-          <w:color w:val="FF0000"/>
-          <w:lang w:val="en-US"/>
-        </w:rPr>
-        <w:t xml:space="preserve"> ……</w:t>
-      </w:r>
-      <w:r>
-        <w:rPr>
-          <w:color w:val="FF0000"/>
-          <w:lang w:val="en-US"/>
-        </w:rPr>
-        <w:t xml:space="preserve"> </w:t>
-      </w:r>
-      <w:r>
-        <w:rPr>
-          <w:color w:val="FF0000"/>
-          <w:lang w:val="en-US"/>
-        </w:rPr>
-        <w:t>(</w:t>
-      </w:r>
-      <w:r>
-        <w:rPr>
-          <w:color w:val="FF0000"/>
-          <w:lang w:val="en-US"/>
-        </w:rPr>
-        <w:t>ChAtBoT</w:t>
-      </w:r>
-      <w:r>
-        <w:rPr>
-          <w:color w:val="FF0000"/>
-          <w:lang w:val="en-US"/>
-        </w:rPr>
         <w:t xml:space="preserve"> pArT)</w:t>
       </w:r>
     </w:p>
@@ -2621,7 +2597,7 @@
         </w:rPr>
       </w:pPr>
       <w:bookmarkStart w:id="6" w:name="_Toc69550823"/>
-      <w:bookmarkStart w:id="7" w:name="_Toc69572972"/>
+      <w:bookmarkStart w:id="7" w:name="_Toc69592956"/>
       <w:r>
         <w:rPr>
           <w:lang w:val="en-US"/>
@@ -2751,19 +2727,7 @@
         <w:rPr>
           <w:lang w:val="en-US"/>
         </w:rPr>
-        <w:t xml:space="preserve"> shall be passed back to and displayed by </w:t>
-      </w:r>
-      <w:r>
-        <w:rPr>
-          <w:lang w:val="en-US"/>
-        </w:rPr>
-        <w:t>frontend</w:t>
-      </w:r>
-      <w:r>
-        <w:rPr>
-          <w:lang w:val="en-US"/>
-        </w:rPr>
-        <w:t>.</w:t>
+        <w:t xml:space="preserve"> shall be passed back to and displayed by frontend.</w:t>
       </w:r>
       <w:r>
         <w:rPr>
@@ -3173,13 +3137,7 @@
         <w:rPr>
           <w:lang w:val="en-US"/>
         </w:rPr>
-        <w:t xml:space="preserve">with </w:t>
-      </w:r>
-      <w:r>
-        <w:rPr>
-          <w:lang w:val="en-US"/>
-        </w:rPr>
-        <w:t xml:space="preserve">fabulous </w:t>
+        <w:t xml:space="preserve">with fabulous </w:t>
       </w:r>
       <w:r>
         <w:rPr>
@@ -3241,7 +3199,7 @@
           <v:shape id="_x0000_i1025" type="#_x0000_t75" style="width:294.1pt;height:266.95pt" o:ole="">
             <v:imagedata r:id="rId6" o:title=""/>
           </v:shape>
-          <o:OLEObject Type="Embed" ProgID="Visio.Drawing.15" ShapeID="_x0000_i1025" DrawAspect="Content" ObjectID="_1680186752" r:id="rId7"/>
+          <o:OLEObject Type="Embed" ProgID="Visio.Drawing.15" ShapeID="_x0000_i1025" DrawAspect="Content" ObjectID="_1680206796" r:id="rId7"/>
         </w:object>
       </w:r>
     </w:p>
@@ -3315,13 +3273,25 @@
         </w:rPr>
       </w:pPr>
       <w:bookmarkStart w:id="9" w:name="_Toc69550824"/>
-      <w:bookmarkStart w:id="10" w:name="_Toc69572973"/>
+      <w:bookmarkStart w:id="10" w:name="_Toc69592957"/>
       <w:r>
         <w:rPr>
           <w:lang w:val="en-US"/>
         </w:rPr>
         <w:lastRenderedPageBreak/>
-        <w:t xml:space="preserve">2. Third Party </w:t>
+        <w:t>2. Third</w:t>
+      </w:r>
+      <w:r>
+        <w:rPr>
+          <w:lang w:val="en-US"/>
+        </w:rPr>
+        <w:t>-</w:t>
+      </w:r>
+      <w:r>
+        <w:rPr>
+          <w:lang w:val="en-US"/>
+        </w:rPr>
+        <w:t xml:space="preserve">Party </w:t>
       </w:r>
       <w:r>
         <w:rPr>
@@ -3344,6 +3314,169 @@
           <w:lang w:val="en-US"/>
         </w:rPr>
       </w:pPr>
+      <w:r>
+        <w:rPr>
+          <w:lang w:val="en-US"/>
+        </w:rPr>
+        <w:t xml:space="preserve">Due to a very limited develop period allocated for our project, </w:t>
+      </w:r>
+      <w:r>
+        <w:rPr>
+          <w:lang w:val="en-US"/>
+        </w:rPr>
+        <w:t xml:space="preserve">the development on </w:t>
+      </w:r>
+      <w:r>
+        <w:rPr>
+          <w:lang w:val="en-US"/>
+        </w:rPr>
+        <w:t>some functionalities with high complexity</w:t>
+      </w:r>
+      <w:r>
+        <w:rPr>
+          <w:lang w:val="en-US"/>
+        </w:rPr>
+        <w:t xml:space="preserve"> would significantly delays the progress. Those functions </w:t>
+      </w:r>
+      <w:r>
+        <w:rPr>
+          <w:lang w:val="en-US"/>
+        </w:rPr>
+        <w:t>comprise</w:t>
+      </w:r>
+      <w:r>
+        <w:rPr>
+          <w:lang w:val="en-US"/>
+        </w:rPr>
+        <w:t xml:space="preserve"> </w:t>
+      </w:r>
+      <w:r>
+        <w:rPr>
+          <w:lang w:val="en-US"/>
+        </w:rPr>
+        <w:t>HTTP Exceptions, linear arithmetic from Numpy</w:t>
+      </w:r>
+      <w:r>
+        <w:rPr>
+          <w:lang w:val="en-US"/>
+        </w:rPr>
+        <w:t xml:space="preserve"> and</w:t>
+      </w:r>
+      <w:r>
+        <w:rPr>
+          <w:lang w:val="en-US"/>
+        </w:rPr>
+        <w:t xml:space="preserve"> DialogFlow Chatbot AI from google cloud.  </w:t>
+      </w:r>
+      <w:r>
+        <w:rPr>
+          <w:lang w:val="en-US"/>
+        </w:rPr>
+        <w:t xml:space="preserve">With APIs above, backend development became smooth and </w:t>
+      </w:r>
+      <w:r>
+        <w:rPr>
+          <w:lang w:val="en-US"/>
+        </w:rPr>
+        <w:t xml:space="preserve">much less intensify. The same idea would be applied to frontend as well. </w:t>
+      </w:r>
+      <w:r>
+        <w:rPr>
+          <w:lang w:val="en-US"/>
+        </w:rPr>
+        <w:t>Today, most frontends no longer simply rely on the html generated simply by backend. One</w:t>
+      </w:r>
+      <w:r>
+        <w:rPr>
+          <w:lang w:val="en-US"/>
+        </w:rPr>
+        <w:t xml:space="preserve"> </w:t>
+      </w:r>
+      <w:r>
+        <w:rPr>
+          <w:lang w:val="en-US"/>
+        </w:rPr>
+        <w:t xml:space="preserve">reason would be the massive data on each single webpage, while another would be aesthetics need for eye-catching effects. </w:t>
+      </w:r>
+      <w:r>
+        <w:rPr>
+          <w:lang w:val="en-US"/>
+        </w:rPr>
+        <w:t xml:space="preserve">Therefore, </w:t>
+      </w:r>
+      <w:r>
+        <w:rPr>
+          <w:lang w:val="en-US"/>
+        </w:rPr>
+        <w:t>frontend frameworks</w:t>
+      </w:r>
+      <w:r>
+        <w:rPr>
+          <w:lang w:val="en-US"/>
+        </w:rPr>
+        <w:t xml:space="preserve">, such as Material UI, </w:t>
+      </w:r>
+      <w:r>
+        <w:rPr>
+          <w:lang w:val="en-US"/>
+        </w:rPr>
+        <w:t>React are used to provide basic webpage structure, and common webpage elements, including tick boxes, search bar, paging, scrolling and etc.</w:t>
+      </w:r>
+      <w:r>
+        <w:rPr>
+          <w:lang w:val="en-US"/>
+        </w:rPr>
+        <w:t xml:space="preserve"> </w:t>
+      </w:r>
+      <w:r>
+        <w:rPr>
+          <w:lang w:val="en-US"/>
+        </w:rPr>
+        <w:t xml:space="preserve">In this part, features and usages of </w:t>
+      </w:r>
+      <w:r>
+        <w:rPr>
+          <w:lang w:val="en-US"/>
+        </w:rPr>
+        <w:t>third-party</w:t>
+      </w:r>
+      <w:r>
+        <w:rPr>
+          <w:lang w:val="en-US"/>
+        </w:rPr>
+        <w:t xml:space="preserve"> APIs and frameworks will be discussed, with examples </w:t>
+      </w:r>
+      <w:r>
+        <w:rPr>
+          <w:lang w:val="en-US"/>
+        </w:rPr>
+        <w:t>we met during</w:t>
+      </w:r>
+      <w:r>
+        <w:rPr>
+          <w:lang w:val="en-US"/>
+        </w:rPr>
+        <w:t xml:space="preserve"> product </w:t>
+      </w:r>
+      <w:r>
+        <w:rPr>
+          <w:lang w:val="en-US"/>
+        </w:rPr>
+        <w:t>development</w:t>
+      </w:r>
+      <w:r>
+        <w:rPr>
+          <w:lang w:val="en-US"/>
+        </w:rPr>
+        <w:t>.</w:t>
+      </w:r>
+    </w:p>
+    <w:p>
+      <w:pPr>
+        <w:rPr>
+          <w:lang w:val="en-US"/>
+        </w:rPr>
+      </w:pPr>
     </w:p>
     <w:p>
       <w:pPr>
@@ -3353,7 +3486,7 @@
         </w:rPr>
       </w:pPr>
       <w:bookmarkStart w:id="11" w:name="_Toc69550825"/>
-      <w:bookmarkStart w:id="12" w:name="_Toc69572974"/>
+      <w:bookmarkStart w:id="12" w:name="_Toc69592958"/>
       <w:r>
         <w:rPr>
           <w:lang w:val="en-US"/>
@@ -3371,7 +3504,7 @@
         </w:rPr>
       </w:pPr>
       <w:bookmarkStart w:id="13" w:name="_Toc69550826"/>
-      <w:bookmarkStart w:id="14" w:name="_Toc69572975"/>
+      <w:bookmarkStart w:id="14" w:name="_Toc69592959"/>
       <w:r>
         <w:rPr>
           <w:lang w:val="en-US"/>
@@ -3403,7 +3536,7 @@
         </w:rPr>
       </w:pPr>
       <w:bookmarkStart w:id="15" w:name="_Toc69550827"/>
-      <w:bookmarkStart w:id="16" w:name="_Toc69572976"/>
+      <w:bookmarkStart w:id="16" w:name="_Toc69592960"/>
       <w:r>
         <w:rPr>
           <w:lang w:val="en-US"/>
@@ -3421,7 +3554,7 @@
         </w:rPr>
       </w:pPr>
       <w:bookmarkStart w:id="17" w:name="_Toc69550828"/>
-      <w:bookmarkStart w:id="18" w:name="_Toc69572977"/>
+      <w:bookmarkStart w:id="18" w:name="_Toc69592961"/>
       <w:r>
         <w:rPr>
           <w:lang w:val="en-US"/>
@@ -3465,7 +3598,7 @@
         </w:rPr>
       </w:pPr>
       <w:bookmarkStart w:id="19" w:name="_Toc69550829"/>
-      <w:bookmarkStart w:id="20" w:name="_Toc69572978"/>
+      <w:bookmarkStart w:id="20" w:name="_Toc69592962"/>
       <w:r>
         <w:rPr>
           <w:lang w:val="en-US"/>
@@ -3503,7 +3636,7 @@
         </w:rPr>
       </w:pPr>
       <w:bookmarkStart w:id="21" w:name="_Toc69550830"/>
-      <w:bookmarkStart w:id="22" w:name="_Toc69572979"/>
+      <w:bookmarkStart w:id="22" w:name="_Toc69592963"/>
       <w:r>
         <w:rPr>
           <w:lang w:val="en-US"/>
@@ -3535,7 +3668,7 @@
         </w:rPr>
       </w:pPr>
       <w:bookmarkStart w:id="23" w:name="_Toc69550831"/>
-      <w:bookmarkStart w:id="24" w:name="_Toc69572980"/>
+      <w:bookmarkStart w:id="24" w:name="_Toc69592964"/>
       <w:r>
         <w:rPr>
           <w:lang w:val="en-US"/>
@@ -3554,13 +3687,130 @@
     </w:p>
     <w:p>
       <w:pPr>
+        <w:rPr>
+          <w:lang w:val="en-US"/>
+        </w:rPr>
+      </w:pPr>
+      <w:r>
+        <w:rPr>
+          <w:lang w:val="en-US"/>
+        </w:rPr>
+        <w:t xml:space="preserve">Functionalities in our project focuses on providing conveniency for roles involved in online trading. </w:t>
+      </w:r>
+      <w:r>
+        <w:rPr>
+          <w:lang w:val="en-US"/>
+        </w:rPr>
+        <w:t xml:space="preserve">The two roles are usually the seller and buyer. However, in an e-commerce website, admins take the role of seller, while users are the potential buyers. </w:t>
+      </w:r>
+      <w:r>
+        <w:rPr>
+          <w:lang w:val="en-US"/>
+        </w:rPr>
+        <w:t>The admins who operate from the back are supposed to manage the product user would see and to access all orders users have made.</w:t>
+      </w:r>
+      <w:r>
+        <w:rPr>
+          <w:lang w:val="en-US"/>
+        </w:rPr>
+        <w:t xml:space="preserve"> The users should be able to join the website as members</w:t>
+      </w:r>
+      <w:r>
+        <w:rPr>
+          <w:lang w:val="en-US"/>
+        </w:rPr>
+        <w:t xml:space="preserve">, prior to making any purchase. </w:t>
+      </w:r>
+      <w:r>
+        <w:rPr>
+          <w:lang w:val="en-US"/>
+        </w:rPr>
+        <w:t>They should also be recommen</w:t>
+      </w:r>
+      <w:r>
+        <w:rPr>
+          <w:lang w:val="en-US"/>
+        </w:rPr>
+        <w:t>d</w:t>
+      </w:r>
+      <w:r>
+        <w:rPr>
+          <w:lang w:val="en-US"/>
+        </w:rPr>
+        <w:t>ed</w:t>
+      </w:r>
+      <w:r>
+        <w:rPr>
+          <w:lang w:val="en-US"/>
+        </w:rPr>
+        <w:t xml:space="preserve"> with products which matches their interest</w:t>
+      </w:r>
+      <w:r>
+        <w:rPr>
+          <w:lang w:val="en-US"/>
+        </w:rPr>
+        <w:t xml:space="preserve">. They should be able to keep desired products within shopping carts, before pressing the pay button. </w:t>
+      </w:r>
+      <w:r>
+        <w:rPr>
+          <w:lang w:val="en-US"/>
+        </w:rPr>
+        <w:t>To conclude, our project implemented many functionalities to provide convenience for both admins and users</w:t>
+      </w:r>
+      <w:r>
+        <w:rPr>
+          <w:lang w:val="en-US"/>
+        </w:rPr>
+        <w:t>. In this part, different functionalities will be introduced</w:t>
+      </w:r>
+      <w:r>
+        <w:rPr>
+          <w:lang w:val="en-US"/>
+        </w:rPr>
+        <w:t xml:space="preserve"> with details</w:t>
+      </w:r>
+      <w:r>
+        <w:rPr>
+          <w:lang w:val="en-US"/>
+        </w:rPr>
+        <w:t xml:space="preserve"> together with examples</w:t>
+      </w:r>
+      <w:r>
+        <w:rPr>
+          <w:lang w:val="en-US"/>
+        </w:rPr>
+        <w:t xml:space="preserve"> </w:t>
+      </w:r>
+      <w:r>
+        <w:rPr>
+          <w:lang w:val="en-US"/>
+        </w:rPr>
+        <w:t>met during product development.</w:t>
+      </w:r>
+    </w:p>
+    <w:p>
+      <w:pPr>
+        <w:rPr>
+          <w:lang w:val="en-US"/>
+        </w:rPr>
+      </w:pPr>
+    </w:p>
+    <w:p>
+      <w:pPr>
+        <w:rPr>
+          <w:lang w:val="en-US"/>
+        </w:rPr>
+      </w:pPr>
+    </w:p>
+    <w:p>
+      <w:pPr>
         <w:pStyle w:val="Heading2"/>
         <w:rPr>
           <w:lang w:val="en-US"/>
         </w:rPr>
       </w:pPr>
       <w:bookmarkStart w:id="25" w:name="_Toc69550832"/>
-      <w:bookmarkStart w:id="26" w:name="_Toc69572981"/>
+      <w:bookmarkStart w:id="26" w:name="_Toc69592965"/>
       <w:r>
         <w:rPr>
           <w:lang w:val="en-US"/>
@@ -3578,7 +3828,7 @@
         </w:rPr>
       </w:pPr>
       <w:bookmarkStart w:id="27" w:name="_Toc69550833"/>
-      <w:bookmarkStart w:id="28" w:name="_Toc69572982"/>
+      <w:bookmarkStart w:id="28" w:name="_Toc69592966"/>
       <w:r>
         <w:rPr>
           <w:lang w:val="en-US"/>
@@ -3610,7 +3860,7 @@
         </w:rPr>
       </w:pPr>
       <w:bookmarkStart w:id="29" w:name="_Toc69550834"/>
-      <w:bookmarkStart w:id="30" w:name="_Toc69572983"/>
+      <w:bookmarkStart w:id="30" w:name="_Toc69592967"/>
       <w:r>
         <w:rPr>
           <w:lang w:val="en-US"/>
@@ -3642,7 +3892,7 @@
         </w:rPr>
       </w:pPr>
       <w:bookmarkStart w:id="31" w:name="_Toc69550835"/>
-      <w:bookmarkStart w:id="32" w:name="_Toc69572984"/>
+      <w:bookmarkStart w:id="32" w:name="_Toc69592968"/>
       <w:r>
         <w:rPr>
           <w:lang w:val="en-US"/>
@@ -3660,7 +3910,7 @@
         </w:rPr>
       </w:pPr>
       <w:bookmarkStart w:id="33" w:name="_Toc69550836"/>
-      <w:bookmarkStart w:id="34" w:name="_Toc69572985"/>
+      <w:bookmarkStart w:id="34" w:name="_Toc69592969"/>
       <w:r>
         <w:rPr>
           <w:lang w:val="en-US"/>
@@ -3704,7 +3954,7 @@
         </w:rPr>
       </w:pPr>
       <w:bookmarkStart w:id="35" w:name="_Toc69550837"/>
-      <w:bookmarkStart w:id="36" w:name="_Toc69572986"/>
+      <w:bookmarkStart w:id="36" w:name="_Toc69592970"/>
       <w:r>
         <w:rPr>
           <w:lang w:val="en-US"/>
@@ -3748,11 +3998,12 @@
         </w:rPr>
       </w:pPr>
       <w:bookmarkStart w:id="37" w:name="_Toc69550838"/>
-      <w:bookmarkStart w:id="38" w:name="_Toc69572987"/>
-      <w:r>
-        <w:rPr>
-          <w:lang w:val="en-US"/>
-        </w:rPr>
+      <w:bookmarkStart w:id="38" w:name="_Toc69592971"/>
+      <w:r>
+        <w:rPr>
+          <w:lang w:val="en-US"/>
+        </w:rPr>
+        <w:lastRenderedPageBreak/>
         <w:t>3</w:t>
       </w:r>
       <w:r>
@@ -3792,7 +4043,7 @@
         </w:rPr>
       </w:pPr>
       <w:bookmarkStart w:id="39" w:name="_Toc69550839"/>
-      <w:bookmarkStart w:id="40" w:name="_Toc69572988"/>
+      <w:bookmarkStart w:id="40" w:name="_Toc69592972"/>
       <w:r>
         <w:rPr>
           <w:lang w:val="en-US"/>
@@ -3836,7 +4087,7 @@
         </w:rPr>
       </w:pPr>
       <w:bookmarkStart w:id="41" w:name="_Toc69550840"/>
-      <w:bookmarkStart w:id="42" w:name="_Toc69572989"/>
+      <w:bookmarkStart w:id="42" w:name="_Toc69592973"/>
       <w:r>
         <w:rPr>
           <w:lang w:val="en-US"/>
@@ -3880,7 +4131,7 @@
         </w:rPr>
       </w:pPr>
       <w:bookmarkStart w:id="43" w:name="_Toc69550841"/>
-      <w:bookmarkStart w:id="44" w:name="_Toc69572990"/>
+      <w:bookmarkStart w:id="44" w:name="_Toc69592974"/>
       <w:r>
         <w:rPr>
           <w:lang w:val="en-US"/>
@@ -3903,6 +4154,55 @@
           <w:lang w:val="en-US"/>
         </w:rPr>
       </w:pPr>
+      <w:r>
+        <w:rPr>
+          <w:lang w:val="en-US"/>
+        </w:rPr>
+        <w:t>Our project has been completed in time, and been polished well. However, our project didn’t go as smooth as this report goes.</w:t>
+      </w:r>
+      <w:r>
+        <w:rPr>
+          <w:lang w:val="en-US"/>
+        </w:rPr>
+        <w:t xml:space="preserve"> There were several segments </w:t>
+      </w:r>
+      <w:r>
+        <w:rPr>
+          <w:lang w:val="en-US"/>
+        </w:rPr>
+        <w:t>and aspects making us inspecting, researching and debugging</w:t>
+      </w:r>
+      <w:r>
+        <w:rPr>
+          <w:lang w:val="en-US"/>
+        </w:rPr>
+        <w:t xml:space="preserve"> for days and nights. </w:t>
+      </w:r>
+      <w:r>
+        <w:rPr>
+          <w:lang w:val="en-US"/>
+        </w:rPr>
+        <w:t xml:space="preserve">In this part, challenges we met during our project development </w:t>
+      </w:r>
+      <w:r>
+        <w:rPr>
+          <w:lang w:val="en-US"/>
+        </w:rPr>
+        <w:t>will be introduced together with our unique solutions</w:t>
+      </w:r>
+      <w:r>
+        <w:rPr>
+          <w:lang w:val="en-US"/>
+        </w:rPr>
+        <w:t>.</w:t>
+      </w:r>
+    </w:p>
+    <w:p>
+      <w:pPr>
+        <w:rPr>
+          <w:lang w:val="en-US"/>
+        </w:rPr>
+      </w:pPr>
     </w:p>
     <w:p>
       <w:pPr>
@@ -3912,7 +4212,7 @@
         </w:rPr>
       </w:pPr>
       <w:bookmarkStart w:id="45" w:name="_Toc69550842"/>
-      <w:bookmarkStart w:id="46" w:name="_Toc69572991"/>
+      <w:bookmarkStart w:id="46" w:name="_Toc69592975"/>
       <w:r>
         <w:rPr>
           <w:lang w:val="en-US"/>
@@ -3944,7 +4244,7 @@
         </w:rPr>
       </w:pPr>
       <w:bookmarkStart w:id="47" w:name="_Toc69550843"/>
-      <w:bookmarkStart w:id="48" w:name="_Toc69572992"/>
+      <w:bookmarkStart w:id="48" w:name="_Toc69592976"/>
       <w:r>
         <w:rPr>
           <w:lang w:val="en-US"/>
@@ -3982,7 +4282,7 @@
         </w:rPr>
       </w:pPr>
       <w:bookmarkStart w:id="49" w:name="_Toc69550844"/>
-      <w:bookmarkStart w:id="50" w:name="_Toc69572993"/>
+      <w:bookmarkStart w:id="50" w:name="_Toc69592977"/>
       <w:r>
         <w:rPr>
           <w:lang w:val="en-US"/>
@@ -3994,6 +4294,26 @@
     </w:p>
     <w:p>
       <w:pPr>
+        <w:rPr>
+          <w:lang w:val="en-US"/>
+        </w:rPr>
+      </w:pPr>
+    </w:p>
+    <w:p>
+      <w:pPr>
+        <w:rPr>
+          <w:lang w:val="en-US"/>
+        </w:rPr>
+      </w:pPr>
+      <w:r>
+        <w:rPr>
+          <w:lang w:val="en-US"/>
+        </w:rPr>
+        <w:t>4.4 backend database structure changes a lot</w:t>
+      </w:r>
+    </w:p>
+    <w:p>
+      <w:pPr>
         <w:spacing w:after="160" w:line="259" w:lineRule="auto"/>
         <w:rPr>
           <w:lang w:val="en-US"/>
@@ -4014,7 +4334,7 @@
         </w:rPr>
       </w:pPr>
       <w:bookmarkStart w:id="51" w:name="_Toc69550845"/>
-      <w:bookmarkStart w:id="52" w:name="_Toc69572994"/>
+      <w:bookmarkStart w:id="52" w:name="_Toc69592978"/>
       <w:r>
         <w:rPr>
           <w:lang w:val="en-US"/>
@@ -4033,7 +4353,7 @@
         </w:rPr>
       </w:pPr>
       <w:bookmarkStart w:id="53" w:name="_Toc69550846"/>
-      <w:bookmarkStart w:id="54" w:name="_Toc69572995"/>
+      <w:bookmarkStart w:id="54" w:name="_Toc69592979"/>
       <w:r>
         <w:rPr>
           <w:lang w:val="en-US"/>
@@ -4065,7 +4385,7 @@
         </w:rPr>
       </w:pPr>
       <w:bookmarkStart w:id="55" w:name="_Toc69550847"/>
-      <w:bookmarkStart w:id="56" w:name="_Toc69572996"/>
+      <w:bookmarkStart w:id="56" w:name="_Toc69592980"/>
       <w:r>
         <w:rPr>
           <w:lang w:val="en-US"/>

</xml_diff>

<commit_message>
some changes to final report
</commit_message>
<xml_diff>
--- a/final report template.docx
+++ b/final report template.docx
@@ -40,7 +40,7 @@
         </w:rPr>
         <w:fldChar w:fldCharType="separate"/>
       </w:r>
-      <w:hyperlink w:anchor="_Toc69630070" w:history="1">
+      <w:hyperlink w:anchor="_Toc69671173" w:history="1">
         <w:r>
           <w:rPr>
             <w:rStyle w:val="Hyperlink"/>
@@ -75,7 +75,7 @@
             <w:noProof/>
             <w:webHidden/>
           </w:rPr>
-          <w:instrText xml:space="preserve"> PAGEREF _Toc69630070 \h </w:instrText>
+          <w:instrText xml:space="preserve"> PAGEREF _Toc69671173 \h </w:instrText>
         </w:r>
         <w:r>
           <w:rPr>
@@ -118,7 +118,7 @@
           <w:lang w:val="en-US"/>
         </w:rPr>
       </w:pPr>
-      <w:hyperlink w:anchor="_Toc69630071" w:history="1">
+      <w:hyperlink w:anchor="_Toc69671174" w:history="1">
         <w:r>
           <w:rPr>
             <w:rStyle w:val="Hyperlink"/>
@@ -153,7 +153,7 @@
             <w:noProof/>
             <w:webHidden/>
           </w:rPr>
-          <w:instrText xml:space="preserve"> PAGEREF _Toc69630071 \h </w:instrText>
+          <w:instrText xml:space="preserve"> PAGEREF _Toc69671174 \h </w:instrText>
         </w:r>
         <w:r>
           <w:rPr>
@@ -196,7 +196,7 @@
           <w:lang w:val="en-US"/>
         </w:rPr>
       </w:pPr>
-      <w:hyperlink w:anchor="_Toc69630072" w:history="1">
+      <w:hyperlink w:anchor="_Toc69671175" w:history="1">
         <w:r>
           <w:rPr>
             <w:rStyle w:val="Hyperlink"/>
@@ -224,7 +224,7 @@
             <w:noProof/>
             <w:webHidden/>
           </w:rPr>
-          <w:instrText xml:space="preserve"> PAGEREF _Toc69630072 \h </w:instrText>
+          <w:instrText xml:space="preserve"> PAGEREF _Toc69671175 \h </w:instrText>
         </w:r>
         <w:r>
           <w:rPr>
@@ -267,7 +267,7 @@
           <w:lang w:val="en-US"/>
         </w:rPr>
       </w:pPr>
-      <w:hyperlink w:anchor="_Toc69630073" w:history="1">
+      <w:hyperlink w:anchor="_Toc69671176" w:history="1">
         <w:r>
           <w:rPr>
             <w:rStyle w:val="Hyperlink"/>
@@ -295,7 +295,7 @@
             <w:noProof/>
             <w:webHidden/>
           </w:rPr>
-          <w:instrText xml:space="preserve"> PAGEREF _Toc69630073 \h </w:instrText>
+          <w:instrText xml:space="preserve"> PAGEREF _Toc69671176 \h </w:instrText>
         </w:r>
         <w:r>
           <w:rPr>
@@ -338,7 +338,7 @@
           <w:lang w:val="en-US"/>
         </w:rPr>
       </w:pPr>
-      <w:hyperlink w:anchor="_Toc69630074" w:history="1">
+      <w:hyperlink w:anchor="_Toc69671177" w:history="1">
         <w:r>
           <w:rPr>
             <w:rStyle w:val="Hyperlink"/>
@@ -366,7 +366,7 @@
             <w:noProof/>
             <w:webHidden/>
           </w:rPr>
-          <w:instrText xml:space="preserve"> PAGEREF _Toc69630074 \h </w:instrText>
+          <w:instrText xml:space="preserve"> PAGEREF _Toc69671177 \h </w:instrText>
         </w:r>
         <w:r>
           <w:rPr>
@@ -409,7 +409,7 @@
           <w:lang w:val="en-US"/>
         </w:rPr>
       </w:pPr>
-      <w:hyperlink w:anchor="_Toc69630075" w:history="1">
+      <w:hyperlink w:anchor="_Toc69671178" w:history="1">
         <w:r>
           <w:rPr>
             <w:rStyle w:val="Hyperlink"/>
@@ -437,7 +437,7 @@
             <w:noProof/>
             <w:webHidden/>
           </w:rPr>
-          <w:instrText xml:space="preserve"> PAGEREF _Toc69630075 \h </w:instrText>
+          <w:instrText xml:space="preserve"> PAGEREF _Toc69671178 \h </w:instrText>
         </w:r>
         <w:r>
           <w:rPr>
@@ -480,14 +480,14 @@
           <w:lang w:val="en-US"/>
         </w:rPr>
       </w:pPr>
-      <w:hyperlink w:anchor="_Toc69630076" w:history="1">
+      <w:hyperlink w:anchor="_Toc69671179" w:history="1">
         <w:r>
           <w:rPr>
             <w:rStyle w:val="Hyperlink"/>
             <w:noProof/>
             <w:lang w:val="en-US"/>
           </w:rPr>
-          <w:t>2.1.1 Material UI</w:t>
+          <w:t>2.1.1 React</w:t>
         </w:r>
         <w:r>
           <w:rPr>
@@ -508,7 +508,7 @@
             <w:noProof/>
             <w:webHidden/>
           </w:rPr>
-          <w:instrText xml:space="preserve"> PAGEREF _Toc69630076 \h </w:instrText>
+          <w:instrText xml:space="preserve"> PAGEREF _Toc69671179 \h </w:instrText>
         </w:r>
         <w:r>
           <w:rPr>
@@ -551,14 +551,14 @@
           <w:lang w:val="en-US"/>
         </w:rPr>
       </w:pPr>
-      <w:hyperlink w:anchor="_Toc69630077" w:history="1">
+      <w:hyperlink w:anchor="_Toc69671180" w:history="1">
         <w:r>
           <w:rPr>
             <w:rStyle w:val="Hyperlink"/>
             <w:noProof/>
             <w:lang w:val="en-US"/>
           </w:rPr>
-          <w:t>2.1.2 React</w:t>
+          <w:t>2.1.2 Material UI</w:t>
         </w:r>
         <w:r>
           <w:rPr>
@@ -579,7 +579,7 @@
             <w:noProof/>
             <w:webHidden/>
           </w:rPr>
-          <w:instrText xml:space="preserve"> PAGEREF _Toc69630077 \h </w:instrText>
+          <w:instrText xml:space="preserve"> PAGEREF _Toc69671180 \h </w:instrText>
         </w:r>
         <w:r>
           <w:rPr>
@@ -622,7 +622,7 @@
           <w:lang w:val="en-US"/>
         </w:rPr>
       </w:pPr>
-      <w:hyperlink w:anchor="_Toc69630078" w:history="1">
+      <w:hyperlink w:anchor="_Toc69671181" w:history="1">
         <w:r>
           <w:rPr>
             <w:rStyle w:val="Hyperlink"/>
@@ -650,7 +650,7 @@
             <w:noProof/>
             <w:webHidden/>
           </w:rPr>
-          <w:instrText xml:space="preserve"> PAGEREF _Toc69630078 \h </w:instrText>
+          <w:instrText xml:space="preserve"> PAGEREF _Toc69671181 \h </w:instrText>
         </w:r>
         <w:r>
           <w:rPr>
@@ -693,7 +693,7 @@
           <w:lang w:val="en-US"/>
         </w:rPr>
       </w:pPr>
-      <w:hyperlink w:anchor="_Toc69630079" w:history="1">
+      <w:hyperlink w:anchor="_Toc69671182" w:history="1">
         <w:r>
           <w:rPr>
             <w:rStyle w:val="Hyperlink"/>
@@ -721,7 +721,7 @@
             <w:noProof/>
             <w:webHidden/>
           </w:rPr>
-          <w:instrText xml:space="preserve"> PAGEREF _Toc69630079 \h </w:instrText>
+          <w:instrText xml:space="preserve"> PAGEREF _Toc69671182 \h </w:instrText>
         </w:r>
         <w:r>
           <w:rPr>
@@ -764,7 +764,7 @@
           <w:lang w:val="en-US"/>
         </w:rPr>
       </w:pPr>
-      <w:hyperlink w:anchor="_Toc69630080" w:history="1">
+      <w:hyperlink w:anchor="_Toc69671183" w:history="1">
         <w:r>
           <w:rPr>
             <w:rStyle w:val="Hyperlink"/>
@@ -792,7 +792,7 @@
             <w:noProof/>
             <w:webHidden/>
           </w:rPr>
-          <w:instrText xml:space="preserve"> PAGEREF _Toc69630080 \h </w:instrText>
+          <w:instrText xml:space="preserve"> PAGEREF _Toc69671183 \h </w:instrText>
         </w:r>
         <w:r>
           <w:rPr>
@@ -812,7 +812,7 @@
             <w:noProof/>
             <w:webHidden/>
           </w:rPr>
-          <w:t>7</w:t>
+          <w:t>9</w:t>
         </w:r>
         <w:r>
           <w:rPr>
@@ -835,7 +835,7 @@
           <w:lang w:val="en-US"/>
         </w:rPr>
       </w:pPr>
-      <w:hyperlink w:anchor="_Toc69630081" w:history="1">
+      <w:hyperlink w:anchor="_Toc69671184" w:history="1">
         <w:r>
           <w:rPr>
             <w:rStyle w:val="Hyperlink"/>
@@ -863,7 +863,7 @@
             <w:noProof/>
             <w:webHidden/>
           </w:rPr>
-          <w:instrText xml:space="preserve"> PAGEREF _Toc69630081 \h </w:instrText>
+          <w:instrText xml:space="preserve"> PAGEREF _Toc69671184 \h </w:instrText>
         </w:r>
         <w:r>
           <w:rPr>
@@ -883,7 +883,7 @@
             <w:noProof/>
             <w:webHidden/>
           </w:rPr>
-          <w:t>8</w:t>
+          <w:t>9</w:t>
         </w:r>
         <w:r>
           <w:rPr>
@@ -906,7 +906,7 @@
           <w:lang w:val="en-US"/>
         </w:rPr>
       </w:pPr>
-      <w:hyperlink w:anchor="_Toc69630082" w:history="1">
+      <w:hyperlink w:anchor="_Toc69671185" w:history="1">
         <w:r>
           <w:rPr>
             <w:rStyle w:val="Hyperlink"/>
@@ -934,7 +934,7 @@
             <w:noProof/>
             <w:webHidden/>
           </w:rPr>
-          <w:instrText xml:space="preserve"> PAGEREF _Toc69630082 \h </w:instrText>
+          <w:instrText xml:space="preserve"> PAGEREF _Toc69671185 \h </w:instrText>
         </w:r>
         <w:r>
           <w:rPr>
@@ -954,7 +954,7 @@
             <w:noProof/>
             <w:webHidden/>
           </w:rPr>
-          <w:t>9</w:t>
+          <w:t>10</w:t>
         </w:r>
         <w:r>
           <w:rPr>
@@ -977,7 +977,7 @@
           <w:lang w:val="en-US"/>
         </w:rPr>
       </w:pPr>
-      <w:hyperlink w:anchor="_Toc69630083" w:history="1">
+      <w:hyperlink w:anchor="_Toc69671186" w:history="1">
         <w:r>
           <w:rPr>
             <w:rStyle w:val="Hyperlink"/>
@@ -1005,7 +1005,7 @@
             <w:noProof/>
             <w:webHidden/>
           </w:rPr>
-          <w:instrText xml:space="preserve"> PAGEREF _Toc69630083 \h </w:instrText>
+          <w:instrText xml:space="preserve"> PAGEREF _Toc69671186 \h </w:instrText>
         </w:r>
         <w:r>
           <w:rPr>
@@ -1025,7 +1025,7 @@
             <w:noProof/>
             <w:webHidden/>
           </w:rPr>
-          <w:t>9</w:t>
+          <w:t>10</w:t>
         </w:r>
         <w:r>
           <w:rPr>
@@ -1048,7 +1048,7 @@
           <w:lang w:val="en-US"/>
         </w:rPr>
       </w:pPr>
-      <w:hyperlink w:anchor="_Toc69630084" w:history="1">
+      <w:hyperlink w:anchor="_Toc69671187" w:history="1">
         <w:r>
           <w:rPr>
             <w:rStyle w:val="Hyperlink"/>
@@ -1076,7 +1076,7 @@
             <w:noProof/>
             <w:webHidden/>
           </w:rPr>
-          <w:instrText xml:space="preserve"> PAGEREF _Toc69630084 \h </w:instrText>
+          <w:instrText xml:space="preserve"> PAGEREF _Toc69671187 \h </w:instrText>
         </w:r>
         <w:r>
           <w:rPr>
@@ -1096,7 +1096,7 @@
             <w:noProof/>
             <w:webHidden/>
           </w:rPr>
-          <w:t>9</w:t>
+          <w:t>10</w:t>
         </w:r>
         <w:r>
           <w:rPr>
@@ -1119,7 +1119,7 @@
           <w:lang w:val="en-US"/>
         </w:rPr>
       </w:pPr>
-      <w:hyperlink w:anchor="_Toc69630085" w:history="1">
+      <w:hyperlink w:anchor="_Toc69671188" w:history="1">
         <w:r>
           <w:rPr>
             <w:rStyle w:val="Hyperlink"/>
@@ -1147,7 +1147,7 @@
             <w:noProof/>
             <w:webHidden/>
           </w:rPr>
-          <w:instrText xml:space="preserve"> PAGEREF _Toc69630085 \h </w:instrText>
+          <w:instrText xml:space="preserve"> PAGEREF _Toc69671188 \h </w:instrText>
         </w:r>
         <w:r>
           <w:rPr>
@@ -1167,7 +1167,7 @@
             <w:noProof/>
             <w:webHidden/>
           </w:rPr>
-          <w:t>9</w:t>
+          <w:t>10</w:t>
         </w:r>
         <w:r>
           <w:rPr>
@@ -1190,7 +1190,7 @@
           <w:lang w:val="en-US"/>
         </w:rPr>
       </w:pPr>
-      <w:hyperlink w:anchor="_Toc69630086" w:history="1">
+      <w:hyperlink w:anchor="_Toc69671189" w:history="1">
         <w:r>
           <w:rPr>
             <w:rStyle w:val="Hyperlink"/>
@@ -1218,7 +1218,7 @@
             <w:noProof/>
             <w:webHidden/>
           </w:rPr>
-          <w:instrText xml:space="preserve"> PAGEREF _Toc69630086 \h </w:instrText>
+          <w:instrText xml:space="preserve"> PAGEREF _Toc69671189 \h </w:instrText>
         </w:r>
         <w:r>
           <w:rPr>
@@ -1238,7 +1238,7 @@
             <w:noProof/>
             <w:webHidden/>
           </w:rPr>
-          <w:t>9</w:t>
+          <w:t>10</w:t>
         </w:r>
         <w:r>
           <w:rPr>
@@ -1261,7 +1261,7 @@
           <w:lang w:val="en-US"/>
         </w:rPr>
       </w:pPr>
-      <w:hyperlink w:anchor="_Toc69630087" w:history="1">
+      <w:hyperlink w:anchor="_Toc69671190" w:history="1">
         <w:r>
           <w:rPr>
             <w:rStyle w:val="Hyperlink"/>
@@ -1289,7 +1289,7 @@
             <w:noProof/>
             <w:webHidden/>
           </w:rPr>
-          <w:instrText xml:space="preserve"> PAGEREF _Toc69630087 \h </w:instrText>
+          <w:instrText xml:space="preserve"> PAGEREF _Toc69671190 \h </w:instrText>
         </w:r>
         <w:r>
           <w:rPr>
@@ -1309,7 +1309,7 @@
             <w:noProof/>
             <w:webHidden/>
           </w:rPr>
-          <w:t>9</w:t>
+          <w:t>10</w:t>
         </w:r>
         <w:r>
           <w:rPr>
@@ -1332,7 +1332,7 @@
           <w:lang w:val="en-US"/>
         </w:rPr>
       </w:pPr>
-      <w:hyperlink w:anchor="_Toc69630088" w:history="1">
+      <w:hyperlink w:anchor="_Toc69671191" w:history="1">
         <w:r>
           <w:rPr>
             <w:rStyle w:val="Hyperlink"/>
@@ -1360,7 +1360,7 @@
             <w:noProof/>
             <w:webHidden/>
           </w:rPr>
-          <w:instrText xml:space="preserve"> PAGEREF _Toc69630088 \h </w:instrText>
+          <w:instrText xml:space="preserve"> PAGEREF _Toc69671191 \h </w:instrText>
         </w:r>
         <w:r>
           <w:rPr>
@@ -1380,7 +1380,7 @@
             <w:noProof/>
             <w:webHidden/>
           </w:rPr>
-          <w:t>9</w:t>
+          <w:t>10</w:t>
         </w:r>
         <w:r>
           <w:rPr>
@@ -1403,7 +1403,7 @@
           <w:lang w:val="en-US"/>
         </w:rPr>
       </w:pPr>
-      <w:hyperlink w:anchor="_Toc69630089" w:history="1">
+      <w:hyperlink w:anchor="_Toc69671192" w:history="1">
         <w:r>
           <w:rPr>
             <w:rStyle w:val="Hyperlink"/>
@@ -1431,7 +1431,7 @@
             <w:noProof/>
             <w:webHidden/>
           </w:rPr>
-          <w:instrText xml:space="preserve"> PAGEREF _Toc69630089 \h </w:instrText>
+          <w:instrText xml:space="preserve"> PAGEREF _Toc69671192 \h </w:instrText>
         </w:r>
         <w:r>
           <w:rPr>
@@ -1451,7 +1451,7 @@
             <w:noProof/>
             <w:webHidden/>
           </w:rPr>
-          <w:t>9</w:t>
+          <w:t>10</w:t>
         </w:r>
         <w:r>
           <w:rPr>
@@ -1474,7 +1474,7 @@
           <w:lang w:val="en-US"/>
         </w:rPr>
       </w:pPr>
-      <w:hyperlink w:anchor="_Toc69630090" w:history="1">
+      <w:hyperlink w:anchor="_Toc69671193" w:history="1">
         <w:r>
           <w:rPr>
             <w:rStyle w:val="Hyperlink"/>
@@ -1502,7 +1502,7 @@
             <w:noProof/>
             <w:webHidden/>
           </w:rPr>
-          <w:instrText xml:space="preserve"> PAGEREF _Toc69630090 \h </w:instrText>
+          <w:instrText xml:space="preserve"> PAGEREF _Toc69671193 \h </w:instrText>
         </w:r>
         <w:r>
           <w:rPr>
@@ -1522,7 +1522,7 @@
             <w:noProof/>
             <w:webHidden/>
           </w:rPr>
-          <w:t>10</w:t>
+          <w:t>11</w:t>
         </w:r>
         <w:r>
           <w:rPr>
@@ -1545,7 +1545,7 @@
           <w:lang w:val="en-US"/>
         </w:rPr>
       </w:pPr>
-      <w:hyperlink w:anchor="_Toc69630091" w:history="1">
+      <w:hyperlink w:anchor="_Toc69671194" w:history="1">
         <w:r>
           <w:rPr>
             <w:rStyle w:val="Hyperlink"/>
@@ -1573,7 +1573,7 @@
             <w:noProof/>
             <w:webHidden/>
           </w:rPr>
-          <w:instrText xml:space="preserve"> PAGEREF _Toc69630091 \h </w:instrText>
+          <w:instrText xml:space="preserve"> PAGEREF _Toc69671194 \h </w:instrText>
         </w:r>
         <w:r>
           <w:rPr>
@@ -1593,7 +1593,7 @@
             <w:noProof/>
             <w:webHidden/>
           </w:rPr>
-          <w:t>10</w:t>
+          <w:t>11</w:t>
         </w:r>
         <w:r>
           <w:rPr>
@@ -1616,7 +1616,7 @@
           <w:lang w:val="en-US"/>
         </w:rPr>
       </w:pPr>
-      <w:hyperlink w:anchor="_Toc69630092" w:history="1">
+      <w:hyperlink w:anchor="_Toc69671195" w:history="1">
         <w:r>
           <w:rPr>
             <w:rStyle w:val="Hyperlink"/>
@@ -1644,7 +1644,7 @@
             <w:noProof/>
             <w:webHidden/>
           </w:rPr>
-          <w:instrText xml:space="preserve"> PAGEREF _Toc69630092 \h </w:instrText>
+          <w:instrText xml:space="preserve"> PAGEREF _Toc69671195 \h </w:instrText>
         </w:r>
         <w:r>
           <w:rPr>
@@ -1664,7 +1664,7 @@
             <w:noProof/>
             <w:webHidden/>
           </w:rPr>
-          <w:t>11</w:t>
+          <w:t>12</w:t>
         </w:r>
         <w:r>
           <w:rPr>
@@ -1687,7 +1687,7 @@
           <w:lang w:val="en-US"/>
         </w:rPr>
       </w:pPr>
-      <w:hyperlink w:anchor="_Toc69630093" w:history="1">
+      <w:hyperlink w:anchor="_Toc69671196" w:history="1">
         <w:r>
           <w:rPr>
             <w:rStyle w:val="Hyperlink"/>
@@ -1715,7 +1715,7 @@
             <w:noProof/>
             <w:webHidden/>
           </w:rPr>
-          <w:instrText xml:space="preserve"> PAGEREF _Toc69630093 \h </w:instrText>
+          <w:instrText xml:space="preserve"> PAGEREF _Toc69671196 \h </w:instrText>
         </w:r>
         <w:r>
           <w:rPr>
@@ -1735,7 +1735,7 @@
             <w:noProof/>
             <w:webHidden/>
           </w:rPr>
-          <w:t>11</w:t>
+          <w:t>12</w:t>
         </w:r>
         <w:r>
           <w:rPr>
@@ -1758,7 +1758,7 @@
           <w:lang w:val="en-US"/>
         </w:rPr>
       </w:pPr>
-      <w:hyperlink w:anchor="_Toc69630094" w:history="1">
+      <w:hyperlink w:anchor="_Toc69671197" w:history="1">
         <w:r>
           <w:rPr>
             <w:rStyle w:val="Hyperlink"/>
@@ -1786,7 +1786,7 @@
             <w:noProof/>
             <w:webHidden/>
           </w:rPr>
-          <w:instrText xml:space="preserve"> PAGEREF _Toc69630094 \h </w:instrText>
+          <w:instrText xml:space="preserve"> PAGEREF _Toc69671197 \h </w:instrText>
         </w:r>
         <w:r>
           <w:rPr>
@@ -1806,7 +1806,7 @@
             <w:noProof/>
             <w:webHidden/>
           </w:rPr>
-          <w:t>11</w:t>
+          <w:t>12</w:t>
         </w:r>
         <w:r>
           <w:rPr>
@@ -1829,7 +1829,7 @@
           <w:lang w:val="en-US"/>
         </w:rPr>
       </w:pPr>
-      <w:hyperlink w:anchor="_Toc69630095" w:history="1">
+      <w:hyperlink w:anchor="_Toc69671198" w:history="1">
         <w:r>
           <w:rPr>
             <w:rStyle w:val="Hyperlink"/>
@@ -1857,7 +1857,7 @@
             <w:noProof/>
             <w:webHidden/>
           </w:rPr>
-          <w:instrText xml:space="preserve"> PAGEREF _Toc69630095 \h </w:instrText>
+          <w:instrText xml:space="preserve"> PAGEREF _Toc69671198 \h </w:instrText>
         </w:r>
         <w:r>
           <w:rPr>
@@ -1877,7 +1877,7 @@
             <w:noProof/>
             <w:webHidden/>
           </w:rPr>
-          <w:t>11</w:t>
+          <w:t>12</w:t>
         </w:r>
         <w:r>
           <w:rPr>
@@ -1900,7 +1900,7 @@
           <w:lang w:val="en-US"/>
         </w:rPr>
       </w:pPr>
-      <w:hyperlink w:anchor="_Toc69630096" w:history="1">
+      <w:hyperlink w:anchor="_Toc69671199" w:history="1">
         <w:r>
           <w:rPr>
             <w:rStyle w:val="Hyperlink"/>
@@ -1928,7 +1928,7 @@
             <w:noProof/>
             <w:webHidden/>
           </w:rPr>
-          <w:instrText xml:space="preserve"> PAGEREF _Toc69630096 \h </w:instrText>
+          <w:instrText xml:space="preserve"> PAGEREF _Toc69671199 \h </w:instrText>
         </w:r>
         <w:r>
           <w:rPr>
@@ -1948,7 +1948,7 @@
             <w:noProof/>
             <w:webHidden/>
           </w:rPr>
-          <w:t>12</w:t>
+          <w:t>13</w:t>
         </w:r>
         <w:r>
           <w:rPr>
@@ -1971,7 +1971,7 @@
           <w:lang w:val="en-US"/>
         </w:rPr>
       </w:pPr>
-      <w:hyperlink w:anchor="_Toc69630097" w:history="1">
+      <w:hyperlink w:anchor="_Toc69671200" w:history="1">
         <w:r>
           <w:rPr>
             <w:rStyle w:val="Hyperlink"/>
@@ -1999,7 +1999,7 @@
             <w:noProof/>
             <w:webHidden/>
           </w:rPr>
-          <w:instrText xml:space="preserve"> PAGEREF _Toc69630097 \h </w:instrText>
+          <w:instrText xml:space="preserve"> PAGEREF _Toc69671200 \h </w:instrText>
         </w:r>
         <w:r>
           <w:rPr>
@@ -2019,7 +2019,7 @@
             <w:noProof/>
             <w:webHidden/>
           </w:rPr>
-          <w:t>12</w:t>
+          <w:t>13</w:t>
         </w:r>
         <w:r>
           <w:rPr>
@@ -2042,7 +2042,7 @@
           <w:lang w:val="en-US"/>
         </w:rPr>
       </w:pPr>
-      <w:hyperlink w:anchor="_Toc69630098" w:history="1">
+      <w:hyperlink w:anchor="_Toc69671201" w:history="1">
         <w:r>
           <w:rPr>
             <w:rStyle w:val="Hyperlink"/>
@@ -2070,7 +2070,7 @@
             <w:noProof/>
             <w:webHidden/>
           </w:rPr>
-          <w:instrText xml:space="preserve"> PAGEREF _Toc69630098 \h </w:instrText>
+          <w:instrText xml:space="preserve"> PAGEREF _Toc69671201 \h </w:instrText>
         </w:r>
         <w:r>
           <w:rPr>
@@ -2090,7 +2090,7 @@
             <w:noProof/>
             <w:webHidden/>
           </w:rPr>
-          <w:t>12</w:t>
+          <w:t>13</w:t>
         </w:r>
         <w:r>
           <w:rPr>
@@ -2143,7 +2143,7 @@
         </w:rPr>
       </w:pPr>
       <w:bookmarkStart w:id="0" w:name="_Toc69550820"/>
-      <w:bookmarkStart w:id="1" w:name="_Toc69630070"/>
+      <w:bookmarkStart w:id="1" w:name="_Toc69671173"/>
       <w:r>
         <w:rPr>
           <w:lang w:val="en-US"/>
@@ -2166,7 +2166,7 @@
         </w:rPr>
       </w:pPr>
       <w:bookmarkStart w:id="2" w:name="_Toc69550821"/>
-      <w:bookmarkStart w:id="3" w:name="_Toc69630071"/>
+      <w:bookmarkStart w:id="3" w:name="_Toc69671174"/>
       <w:r>
         <w:rPr>
           <w:lang w:val="en-US"/>
@@ -2256,7 +2256,7 @@
         </w:rPr>
       </w:pPr>
       <w:bookmarkStart w:id="4" w:name="_Toc69550822"/>
-      <w:bookmarkStart w:id="5" w:name="_Toc69630072"/>
+      <w:bookmarkStart w:id="5" w:name="_Toc69671175"/>
       <w:r>
         <w:rPr>
           <w:lang w:val="en-US"/>
@@ -2630,7 +2630,6 @@
         </w:rPr>
         <w:t>(</w:t>
       </w:r>
-      <w:proofErr w:type="spellStart"/>
       <w:r>
         <w:rPr>
           <w:color w:val="FF0000"/>
@@ -2638,29 +2637,12 @@
         </w:rPr>
         <w:t>ChAtBoT</w:t>
       </w:r>
-      <w:proofErr w:type="spellEnd"/>
       <w:r>
         <w:rPr>
           <w:color w:val="FF0000"/>
           <w:lang w:val="en-US"/>
         </w:rPr>
-        <w:t xml:space="preserve"> </w:t>
-      </w:r>
-      <w:proofErr w:type="spellStart"/>
-      <w:r>
-        <w:rPr>
-          <w:color w:val="FF0000"/>
-          <w:lang w:val="en-US"/>
-        </w:rPr>
-        <w:t>pArT</w:t>
-      </w:r>
-      <w:proofErr w:type="spellEnd"/>
-      <w:r>
-        <w:rPr>
-          <w:color w:val="FF0000"/>
-          <w:lang w:val="en-US"/>
-        </w:rPr>
-        <w:t>)</w:t>
+        <w:t xml:space="preserve"> pArT)</w:t>
       </w:r>
     </w:p>
     <w:p>
@@ -2686,7 +2668,7 @@
         </w:rPr>
       </w:pPr>
       <w:bookmarkStart w:id="6" w:name="_Toc69550823"/>
-      <w:bookmarkStart w:id="7" w:name="_Toc69630073"/>
+      <w:bookmarkStart w:id="7" w:name="_Toc69671176"/>
       <w:r>
         <w:rPr>
           <w:lang w:val="en-US"/>
@@ -2844,17 +2826,8 @@
           <w:color w:val="FF0000"/>
           <w:lang w:val="en-US"/>
         </w:rPr>
-        <w:t xml:space="preserve">Frontend </w:t>
-      </w:r>
-      <w:proofErr w:type="spellStart"/>
-      <w:r>
-        <w:rPr>
-          <w:color w:val="FF0000"/>
-          <w:lang w:val="en-US"/>
-        </w:rPr>
-        <w:t>balabala</w:t>
-      </w:r>
-      <w:proofErr w:type="spellEnd"/>
+        <w:t>Frontend balabala</w:t>
+      </w:r>
     </w:p>
     <w:p>
       <w:pPr>
@@ -2923,21 +2896,7 @@
         <w:rPr>
           <w:lang w:val="en-US"/>
         </w:rPr>
-        <w:t xml:space="preserve"> request can greatly </w:t>
-      </w:r>
-      <w:proofErr w:type="spellStart"/>
-      <w:r>
-        <w:rPr>
-          <w:lang w:val="en-US"/>
-        </w:rPr>
-        <w:t>reduced</w:t>
-      </w:r>
-      <w:proofErr w:type="spellEnd"/>
-      <w:r>
-        <w:rPr>
-          <w:lang w:val="en-US"/>
-        </w:rPr>
-        <w:t xml:space="preserve"> the response time</w:t>
+        <w:t xml:space="preserve"> request can greatly reduced the response time</w:t>
       </w:r>
       <w:r>
         <w:rPr>
@@ -3059,41 +3018,13 @@
         <w:rPr>
           <w:lang w:val="en-US"/>
         </w:rPr>
-        <w:t xml:space="preserve">Several features utilize complex mathematical equation and theory. Using APIs, such as </w:t>
-      </w:r>
-      <w:proofErr w:type="spellStart"/>
-      <w:r>
-        <w:rPr>
-          <w:lang w:val="en-US"/>
-        </w:rPr>
-        <w:t>Numpy</w:t>
-      </w:r>
-      <w:proofErr w:type="spellEnd"/>
-      <w:r>
-        <w:rPr>
-          <w:lang w:val="en-US"/>
-        </w:rPr>
-        <w:t>, greatly reduces the difficulty in calculation.</w:t>
-      </w:r>
-      <w:r>
-        <w:rPr>
-          <w:lang w:val="en-US"/>
-        </w:rPr>
-        <w:t xml:space="preserve"> Other APIs, like </w:t>
-      </w:r>
-      <w:proofErr w:type="spellStart"/>
-      <w:r>
-        <w:rPr>
-          <w:lang w:val="en-US"/>
-        </w:rPr>
-        <w:t>DialogFlow</w:t>
-      </w:r>
-      <w:proofErr w:type="spellEnd"/>
-      <w:r>
-        <w:rPr>
-          <w:lang w:val="en-US"/>
-        </w:rPr>
-        <w:t xml:space="preserve">, allow our server to uses google cloud services </w:t>
+        <w:t>Several features utilize complex mathematical equation and theory. Using APIs, such as Numpy, greatly reduces the difficulty in calculation.</w:t>
+      </w:r>
+      <w:r>
+        <w:rPr>
+          <w:lang w:val="en-US"/>
+        </w:rPr>
+        <w:t xml:space="preserve"> Other APIs, like DialogFlow, allow our server to uses google cloud services </w:t>
       </w:r>
       <w:r>
         <w:rPr>
@@ -3311,9 +3242,9 @@
             <o:lock v:ext="edit" aspectratio="t"/>
           </v:shapetype>
           <v:shape id="_x0000_i1025" type="#_x0000_t75" style="width:294.1pt;height:266.95pt" o:ole="">
-            <v:imagedata r:id="rId6" o:title=""/>
+            <v:imagedata r:id="rId8" o:title=""/>
           </v:shape>
-          <o:OLEObject Type="Embed" ProgID="Visio.Drawing.15" ShapeID="_x0000_i1025" DrawAspect="Content" ObjectID="_1680264009" r:id="rId7"/>
+          <o:OLEObject Type="Embed" ProgID="Visio.Drawing.15" ShapeID="_x0000_i1025" DrawAspect="Content" ObjectID="_1680295403" r:id="rId9"/>
         </w:object>
       </w:r>
     </w:p>
@@ -3387,7 +3318,7 @@
         </w:rPr>
       </w:pPr>
       <w:bookmarkStart w:id="9" w:name="_Toc69550824"/>
-      <w:bookmarkStart w:id="10" w:name="_Toc69630074"/>
+      <w:bookmarkStart w:id="10" w:name="_Toc69671177"/>
       <w:r>
         <w:rPr>
           <w:lang w:val="en-US"/>
@@ -3468,16 +3399,8 @@
         <w:rPr>
           <w:lang w:val="en-US"/>
         </w:rPr>
-        <w:t xml:space="preserve">HTTP Exceptions, linear arithmetic from </w:t>
-      </w:r>
-      <w:proofErr w:type="spellStart"/>
-      <w:r>
-        <w:rPr>
-          <w:lang w:val="en-US"/>
-        </w:rPr>
-        <w:t>Numpy</w:t>
-      </w:r>
-      <w:proofErr w:type="spellEnd"/>
+        <w:t>HTTP Exceptions, linear arithmetic from Numpy</w:t>
+      </w:r>
       <w:r>
         <w:rPr>
           <w:lang w:val="en-US"/>
@@ -3488,39 +3411,61 @@
         <w:rPr>
           <w:lang w:val="en-US"/>
         </w:rPr>
+        <w:t xml:space="preserve"> DialogFlow Chatbot AI from google cloud.  </w:t>
+      </w:r>
+      <w:r>
+        <w:rPr>
+          <w:lang w:val="en-US"/>
+        </w:rPr>
+        <w:t xml:space="preserve">With APIs above, backend development became smooth and </w:t>
+      </w:r>
+      <w:r>
+        <w:rPr>
+          <w:lang w:val="en-US"/>
+        </w:rPr>
+        <w:t xml:space="preserve">much less intensify. The same idea would be applied to frontend as well. </w:t>
+      </w:r>
+      <w:r>
+        <w:rPr>
+          <w:lang w:val="en-US"/>
+        </w:rPr>
+        <w:t>Today, most frontends no longer simply rely on the html generated simply by backend. One</w:t>
+      </w:r>
+      <w:r>
+        <w:rPr>
+          <w:lang w:val="en-US"/>
+        </w:rPr>
         <w:t xml:space="preserve"> </w:t>
       </w:r>
-      <w:proofErr w:type="spellStart"/>
-      <w:r>
-        <w:rPr>
-          <w:lang w:val="en-US"/>
-        </w:rPr>
-        <w:t>DialogFlow</w:t>
-      </w:r>
-      <w:proofErr w:type="spellEnd"/>
-      <w:r>
-        <w:rPr>
-          <w:lang w:val="en-US"/>
-        </w:rPr>
-        <w:t xml:space="preserve"> Chatbot AI from google cloud.  </w:t>
-      </w:r>
-      <w:r>
-        <w:rPr>
-          <w:lang w:val="en-US"/>
-        </w:rPr>
-        <w:t xml:space="preserve">With APIs above, backend development became smooth and </w:t>
-      </w:r>
-      <w:r>
-        <w:rPr>
-          <w:lang w:val="en-US"/>
-        </w:rPr>
-        <w:t xml:space="preserve">much less intensify. The same idea would be applied to frontend as well. </w:t>
-      </w:r>
-      <w:r>
-        <w:rPr>
-          <w:lang w:val="en-US"/>
-        </w:rPr>
-        <w:t>Today, most frontends no longer simply rely on the html generated simply by backend. One</w:t>
+      <w:r>
+        <w:rPr>
+          <w:lang w:val="en-US"/>
+        </w:rPr>
+        <w:t xml:space="preserve">reason would be the massive data on each single webpage, while another would be aesthetics need for eye-catching effects. </w:t>
+      </w:r>
+      <w:r>
+        <w:rPr>
+          <w:lang w:val="en-US"/>
+        </w:rPr>
+        <w:t xml:space="preserve">Therefore, </w:t>
+      </w:r>
+      <w:r>
+        <w:rPr>
+          <w:lang w:val="en-US"/>
+        </w:rPr>
+        <w:t>frontend frameworks</w:t>
+      </w:r>
+      <w:r>
+        <w:rPr>
+          <w:lang w:val="en-US"/>
+        </w:rPr>
+        <w:t xml:space="preserve">, such as Material UI, </w:t>
+      </w:r>
+      <w:r>
+        <w:rPr>
+          <w:lang w:val="en-US"/>
+        </w:rPr>
+        <w:t>React are used to provide basic webpage structure, and common webpage elements, including tick boxes, search bar, paging, scrolling and etc.</w:t>
       </w:r>
       <w:r>
         <w:rPr>
@@ -3532,50 +3477,6 @@
         <w:rPr>
           <w:lang w:val="en-US"/>
         </w:rPr>
-        <w:t xml:space="preserve">reason would be the massive data on each single webpage, while another would be aesthetics need for eye-catching effects. </w:t>
-      </w:r>
-      <w:r>
-        <w:rPr>
-          <w:lang w:val="en-US"/>
-        </w:rPr>
-        <w:t xml:space="preserve">Therefore, </w:t>
-      </w:r>
-      <w:r>
-        <w:rPr>
-          <w:lang w:val="en-US"/>
-        </w:rPr>
-        <w:t>frontend frameworks</w:t>
-      </w:r>
-      <w:r>
-        <w:rPr>
-          <w:lang w:val="en-US"/>
-        </w:rPr>
-        <w:t xml:space="preserve">, such as Material UI, </w:t>
-      </w:r>
-      <w:proofErr w:type="gramStart"/>
-      <w:r>
-        <w:rPr>
-          <w:lang w:val="en-US"/>
-        </w:rPr>
-        <w:t>React</w:t>
-      </w:r>
-      <w:proofErr w:type="gramEnd"/>
-      <w:r>
-        <w:rPr>
-          <w:lang w:val="en-US"/>
-        </w:rPr>
-        <w:t xml:space="preserve"> are used to provide basic webpage structure, and common webpage elements, including tick boxes, search bar, paging, scrolling and etc.</w:t>
-      </w:r>
-      <w:r>
-        <w:rPr>
-          <w:lang w:val="en-US"/>
-        </w:rPr>
-        <w:t xml:space="preserve"> </w:t>
-      </w:r>
-      <w:r>
-        <w:rPr>
-          <w:lang w:val="en-US"/>
-        </w:rPr>
         <w:t xml:space="preserve">In this part, features and usages of </w:t>
       </w:r>
       <w:r>
@@ -3630,7 +3531,7 @@
         </w:rPr>
       </w:pPr>
       <w:bookmarkStart w:id="11" w:name="_Toc69550825"/>
-      <w:bookmarkStart w:id="12" w:name="_Toc69630075"/>
+      <w:bookmarkStart w:id="12" w:name="_Toc69671178"/>
       <w:r>
         <w:rPr>
           <w:lang w:val="en-US"/>
@@ -3648,7 +3549,7 @@
         </w:rPr>
       </w:pPr>
       <w:bookmarkStart w:id="13" w:name="_Toc69550826"/>
-      <w:bookmarkStart w:id="14" w:name="_Toc69630076"/>
+      <w:bookmarkStart w:id="14" w:name="_Toc69671179"/>
       <w:r>
         <w:rPr>
           <w:lang w:val="en-US"/>
@@ -3656,13 +3557,13 @@
         <w:t xml:space="preserve">2.1.1 </w:t>
       </w:r>
       <w:bookmarkEnd w:id="13"/>
+      <w:r>
+        <w:rPr>
+          <w:lang w:val="en-US"/>
+        </w:rPr>
+        <w:t>React</w:t>
+      </w:r>
       <w:bookmarkEnd w:id="14"/>
-      <w:r>
-        <w:rPr>
-          <w:lang w:val="en-US"/>
-        </w:rPr>
-        <w:t>React</w:t>
-      </w:r>
     </w:p>
     <w:p>
       <w:pPr>
@@ -3685,51 +3586,50 @@
           <w:lang w:val="en-US"/>
         </w:rPr>
       </w:pPr>
-      <w:bookmarkStart w:id="15" w:name="_Toc69630077"/>
+      <w:bookmarkStart w:id="15" w:name="_Toc69671180"/>
       <w:r>
         <w:rPr>
           <w:lang w:val="en-US"/>
         </w:rPr>
         <w:t xml:space="preserve">2.1.2 </w:t>
       </w:r>
+      <w:r>
+        <w:rPr>
+          <w:lang w:val="en-US"/>
+        </w:rPr>
+        <w:t>Material UI</w:t>
+      </w:r>
       <w:bookmarkEnd w:id="15"/>
-      <w:r>
-        <w:rPr>
-          <w:lang w:val="en-US"/>
-        </w:rPr>
-        <w:t>Material UI</w:t>
-      </w:r>
-    </w:p>
-    <w:p>
-      <w:pPr>
+    </w:p>
+    <w:p>
+      <w:pPr>
+        <w:rPr>
+          <w:lang w:val="en-US"/>
+        </w:rPr>
+      </w:pPr>
+      <w:r>
+        <w:rPr>
+          <w:lang w:val="en-US"/>
+        </w:rPr>
+        <w:t>HI</w:t>
+      </w:r>
+      <w:r>
+        <w:rPr>
+          <w:lang w:val="en-US"/>
+        </w:rPr>
+        <w:t xml:space="preserve"> QP</w:t>
+      </w:r>
+      <w:r>
+        <w:rPr>
+          <w:lang w:val="en-US"/>
+        </w:rPr>
+        <w:t xml:space="preserve"> </w:t>
+      </w:r>
+      <w:r>
         <w:rPr>
           <w:rFonts w:hint="eastAsia"/>
           <w:lang w:val="en-US"/>
         </w:rPr>
-      </w:pPr>
-      <w:r>
-        <w:rPr>
-          <w:lang w:val="en-US"/>
-        </w:rPr>
-        <w:t>HI</w:t>
-      </w:r>
-      <w:r>
-        <w:rPr>
-          <w:lang w:val="en-US"/>
-        </w:rPr>
-        <w:t xml:space="preserve"> QP</w:t>
-      </w:r>
-      <w:r>
-        <w:rPr>
-          <w:lang w:val="en-US"/>
-        </w:rPr>
-        <w:t xml:space="preserve"> </w:t>
-      </w:r>
-      <w:r>
-        <w:rPr>
-          <w:rFonts w:hint="eastAsia"/>
-          <w:lang w:val="en-US"/>
-        </w:rPr>
         <w:t>你们也留个备份</w:t>
       </w:r>
       <w:r>
@@ -3754,7 +3654,7 @@
         </w:rPr>
       </w:pPr>
       <w:bookmarkStart w:id="16" w:name="_Toc69550827"/>
-      <w:bookmarkStart w:id="17" w:name="_Toc69630078"/>
+      <w:bookmarkStart w:id="17" w:name="_Toc69671181"/>
       <w:r>
         <w:rPr>
           <w:lang w:val="en-US"/>
@@ -3772,7 +3672,7 @@
         </w:rPr>
       </w:pPr>
       <w:bookmarkStart w:id="18" w:name="_Toc69550828"/>
-      <w:bookmarkStart w:id="19" w:name="_Toc69630079"/>
+      <w:bookmarkStart w:id="19" w:name="_Toc69671182"/>
       <w:r>
         <w:rPr>
           <w:lang w:val="en-US"/>
@@ -3783,14 +3683,7 @@
         <w:rPr>
           <w:lang w:val="en-US"/>
         </w:rPr>
-        <w:t xml:space="preserve"> </w:t>
-      </w:r>
-      <w:proofErr w:type="spellStart"/>
-      <w:r>
-        <w:rPr>
-          <w:lang w:val="en-US"/>
-        </w:rPr>
-        <w:t>W</w:t>
+        <w:t xml:space="preserve"> W</w:t>
       </w:r>
       <w:r>
         <w:rPr>
@@ -3800,7 +3693,6 @@
       </w:r>
       <w:bookmarkEnd w:id="18"/>
       <w:bookmarkEnd w:id="19"/>
-      <w:proofErr w:type="spellEnd"/>
     </w:p>
     <w:p>
       <w:pPr>
@@ -4220,14 +4112,12 @@
                 <w:lang w:val="en-US"/>
               </w:rPr>
             </w:pPr>
-            <w:proofErr w:type="spellStart"/>
             <w:r>
               <w:rPr>
                 <w:lang w:val="en-US"/>
               </w:rPr>
               <w:t>InvalidToken</w:t>
             </w:r>
-            <w:proofErr w:type="spellEnd"/>
           </w:p>
         </w:tc>
       </w:tr>
@@ -4271,14 +4161,12 @@
                 <w:lang w:val="en-US"/>
               </w:rPr>
             </w:pPr>
-            <w:proofErr w:type="spellStart"/>
             <w:r>
               <w:rPr>
                 <w:lang w:val="en-US"/>
               </w:rPr>
               <w:t>InvalidUsername</w:t>
             </w:r>
-            <w:proofErr w:type="spellEnd"/>
           </w:p>
         </w:tc>
       </w:tr>
@@ -4323,14 +4211,12 @@
                 <w:lang w:val="en-US"/>
               </w:rPr>
             </w:pPr>
-            <w:proofErr w:type="spellStart"/>
             <w:r>
               <w:rPr>
                 <w:lang w:val="en-US"/>
               </w:rPr>
               <w:t>InvalidEmail</w:t>
             </w:r>
-            <w:proofErr w:type="spellEnd"/>
           </w:p>
         </w:tc>
       </w:tr>
@@ -4374,14 +4260,12 @@
                 <w:lang w:val="en-US"/>
               </w:rPr>
             </w:pPr>
-            <w:proofErr w:type="spellStart"/>
             <w:r>
               <w:rPr>
                 <w:lang w:val="en-US"/>
               </w:rPr>
               <w:t>UsernameAlreadyExit</w:t>
             </w:r>
-            <w:proofErr w:type="spellEnd"/>
           </w:p>
         </w:tc>
       </w:tr>
@@ -4426,14 +4310,12 @@
                 <w:lang w:val="en-US"/>
               </w:rPr>
             </w:pPr>
-            <w:proofErr w:type="spellStart"/>
             <w:r>
               <w:rPr>
                 <w:lang w:val="en-US"/>
               </w:rPr>
               <w:t>IncorrectUsername</w:t>
             </w:r>
-            <w:proofErr w:type="spellEnd"/>
           </w:p>
         </w:tc>
       </w:tr>
@@ -4477,14 +4359,12 @@
                 <w:lang w:val="en-US"/>
               </w:rPr>
             </w:pPr>
-            <w:proofErr w:type="spellStart"/>
             <w:r>
               <w:rPr>
                 <w:lang w:val="en-US"/>
               </w:rPr>
               <w:t>InvalidPassword</w:t>
             </w:r>
-            <w:proofErr w:type="spellEnd"/>
           </w:p>
         </w:tc>
       </w:tr>
@@ -4529,14 +4409,12 @@
                 <w:lang w:val="en-US"/>
               </w:rPr>
             </w:pPr>
-            <w:proofErr w:type="spellStart"/>
             <w:r>
               <w:rPr>
                 <w:lang w:val="en-US"/>
               </w:rPr>
               <w:t>NotEoughFund</w:t>
             </w:r>
-            <w:proofErr w:type="spellEnd"/>
           </w:p>
         </w:tc>
       </w:tr>
@@ -4586,14 +4464,12 @@
                 <w:lang w:val="en-US"/>
               </w:rPr>
             </w:pPr>
-            <w:proofErr w:type="spellStart"/>
             <w:r>
               <w:rPr>
                 <w:lang w:val="en-US"/>
               </w:rPr>
               <w:t>EmailAlreadyExit</w:t>
             </w:r>
-            <w:proofErr w:type="spellEnd"/>
           </w:p>
         </w:tc>
       </w:tr>
@@ -4644,14 +4520,12 @@
                 <w:lang w:val="en-US"/>
               </w:rPr>
             </w:pPr>
-            <w:proofErr w:type="spellStart"/>
             <w:r>
               <w:rPr>
                 <w:lang w:val="en-US"/>
               </w:rPr>
               <w:t>NoImage</w:t>
             </w:r>
-            <w:proofErr w:type="spellEnd"/>
           </w:p>
         </w:tc>
       </w:tr>
@@ -4674,19 +4548,11 @@
           <w:lang w:val="en-US"/>
         </w:rPr>
       </w:pPr>
-      <w:proofErr w:type="spellStart"/>
-      <w:r>
-        <w:rPr>
-          <w:lang w:val="en-US"/>
-        </w:rPr>
-        <w:t>InvalidToken</w:t>
-      </w:r>
-      <w:proofErr w:type="spellEnd"/>
-      <w:r>
-        <w:rPr>
-          <w:lang w:val="en-US"/>
-        </w:rPr>
-        <w:t xml:space="preserve"> exception </w:t>
+      <w:r>
+        <w:rPr>
+          <w:lang w:val="en-US"/>
+        </w:rPr>
+        <w:t xml:space="preserve">InvalidToken exception </w:t>
       </w:r>
       <w:r>
         <w:rPr>
@@ -4784,19 +4650,11 @@
           <w:lang w:val="en-US"/>
         </w:rPr>
       </w:pPr>
-      <w:proofErr w:type="spellStart"/>
-      <w:r>
-        <w:rPr>
-          <w:lang w:val="en-US"/>
-        </w:rPr>
-        <w:t>InvalidUsername</w:t>
-      </w:r>
-      <w:proofErr w:type="spellEnd"/>
-      <w:r>
-        <w:rPr>
-          <w:lang w:val="en-US"/>
-        </w:rPr>
-        <w:t xml:space="preserve"> exception is raised during </w:t>
+      <w:r>
+        <w:rPr>
+          <w:lang w:val="en-US"/>
+        </w:rPr>
+        <w:t xml:space="preserve">InvalidUsername exception is raised during </w:t>
       </w:r>
       <w:r>
         <w:rPr>
@@ -4828,19 +4686,11 @@
           <w:lang w:val="en-US"/>
         </w:rPr>
       </w:pPr>
-      <w:proofErr w:type="spellStart"/>
-      <w:r>
-        <w:rPr>
-          <w:lang w:val="en-US"/>
-        </w:rPr>
-        <w:t>InvalidEmail</w:t>
-      </w:r>
-      <w:proofErr w:type="spellEnd"/>
-      <w:r>
-        <w:rPr>
-          <w:lang w:val="en-US"/>
-        </w:rPr>
-        <w:t xml:space="preserve"> exception is raised if the email entered </w:t>
+      <w:r>
+        <w:rPr>
+          <w:lang w:val="en-US"/>
+        </w:rPr>
+        <w:t xml:space="preserve">InvalidEmail exception is raised if the email entered </w:t>
       </w:r>
       <w:r>
         <w:rPr>
@@ -4860,14 +4710,12 @@
           <w:lang w:val="en-US"/>
         </w:rPr>
       </w:pPr>
-      <w:proofErr w:type="spellStart"/>
       <w:r>
         <w:rPr>
           <w:lang w:val="en-US"/>
         </w:rPr>
         <w:t>UsernameAlreadyExit</w:t>
       </w:r>
-      <w:proofErr w:type="spellEnd"/>
       <w:r>
         <w:rPr>
           <w:lang w:val="en-US"/>
@@ -4898,19 +4746,11 @@
           <w:lang w:val="en-US"/>
         </w:rPr>
       </w:pPr>
-      <w:proofErr w:type="spellStart"/>
-      <w:r>
-        <w:rPr>
-          <w:lang w:val="en-US"/>
-        </w:rPr>
-        <w:t>IncorrectUsername</w:t>
-      </w:r>
-      <w:proofErr w:type="spellEnd"/>
-      <w:r>
-        <w:rPr>
-          <w:lang w:val="en-US"/>
-        </w:rPr>
-        <w:t xml:space="preserve"> exception is raised </w:t>
+      <w:r>
+        <w:rPr>
+          <w:lang w:val="en-US"/>
+        </w:rPr>
+        <w:t xml:space="preserve">IncorrectUsername exception is raised </w:t>
       </w:r>
       <w:r>
         <w:rPr>
@@ -4936,20 +4776,12 @@
           <w:lang w:val="en-US"/>
         </w:rPr>
       </w:pPr>
-      <w:proofErr w:type="spellStart"/>
       <w:r>
         <w:rPr>
           <w:lang w:val="en-US"/>
         </w:rPr>
         <w:lastRenderedPageBreak/>
-        <w:t>InvalidPassword</w:t>
-      </w:r>
-      <w:proofErr w:type="spellEnd"/>
-      <w:r>
-        <w:rPr>
-          <w:lang w:val="en-US"/>
-        </w:rPr>
-        <w:t xml:space="preserve"> exception is raised if </w:t>
+        <w:t xml:space="preserve">InvalidPassword exception is raised if </w:t>
       </w:r>
       <w:r>
         <w:rPr>
@@ -4987,19 +4819,11 @@
           <w:lang w:val="en-US"/>
         </w:rPr>
       </w:pPr>
-      <w:proofErr w:type="spellStart"/>
-      <w:r>
-        <w:rPr>
-          <w:lang w:val="en-US"/>
-        </w:rPr>
-        <w:t>NotEnoughFund</w:t>
-      </w:r>
-      <w:proofErr w:type="spellEnd"/>
-      <w:r>
-        <w:rPr>
-          <w:lang w:val="en-US"/>
-        </w:rPr>
-        <w:t xml:space="preserve"> exception is raised if </w:t>
+      <w:r>
+        <w:rPr>
+          <w:lang w:val="en-US"/>
+        </w:rPr>
+        <w:t xml:space="preserve">NotEnoughFund exception is raised if </w:t>
       </w:r>
       <w:r>
         <w:rPr>
@@ -5031,14 +4855,12 @@
           <w:lang w:val="en-US"/>
         </w:rPr>
       </w:pPr>
-      <w:proofErr w:type="spellStart"/>
       <w:r>
         <w:rPr>
           <w:lang w:val="en-US"/>
         </w:rPr>
         <w:t>EmailAlreadyExit</w:t>
       </w:r>
-      <w:proofErr w:type="spellEnd"/>
       <w:r>
         <w:rPr>
           <w:lang w:val="en-US"/>
@@ -5075,14 +4897,12 @@
           <w:lang w:val="en-US"/>
         </w:rPr>
       </w:pPr>
-      <w:proofErr w:type="spellStart"/>
       <w:r>
         <w:rPr>
           <w:lang w:val="en-US"/>
         </w:rPr>
         <w:t>NoImage</w:t>
       </w:r>
-      <w:proofErr w:type="spellEnd"/>
       <w:r>
         <w:rPr>
           <w:lang w:val="en-US"/>
@@ -5111,14 +4931,13 @@
         </w:rPr>
       </w:pPr>
       <w:bookmarkStart w:id="21" w:name="_Toc69550829"/>
-      <w:bookmarkStart w:id="22" w:name="_Toc69630080"/>
+      <w:bookmarkStart w:id="22" w:name="_Toc69671183"/>
       <w:r>
         <w:rPr>
           <w:lang w:val="en-US"/>
         </w:rPr>
         <w:t xml:space="preserve">2.2.2 </w:t>
       </w:r>
-      <w:proofErr w:type="spellStart"/>
       <w:r>
         <w:rPr>
           <w:lang w:val="en-US"/>
@@ -5127,14 +4946,342 @@
       </w:r>
       <w:bookmarkEnd w:id="21"/>
       <w:bookmarkEnd w:id="22"/>
-      <w:proofErr w:type="spellEnd"/>
-    </w:p>
-    <w:p>
-      <w:pPr>
-        <w:rPr>
-          <w:lang w:val="en-US"/>
-        </w:rPr>
-      </w:pPr>
+    </w:p>
+    <w:p>
+      <w:pPr>
+        <w:rPr>
+          <w:lang w:val="en-US"/>
+        </w:rPr>
+      </w:pPr>
+      <w:r>
+        <w:rPr>
+          <w:lang w:val="en-US"/>
+        </w:rPr>
+        <w:t>Numpy</w:t>
+      </w:r>
+      <w:r>
+        <w:rPr>
+          <w:lang w:val="en-US"/>
+        </w:rPr>
+        <w:t xml:space="preserve">, </w:t>
+      </w:r>
+      <w:r>
+        <w:rPr>
+          <w:lang w:val="en-US"/>
+        </w:rPr>
+        <w:t>a</w:t>
+      </w:r>
+      <w:r>
+        <w:rPr>
+          <w:lang w:val="en-US"/>
+        </w:rPr>
+        <w:t xml:space="preserve"> math library of python</w:t>
+      </w:r>
+      <w:r>
+        <w:rPr>
+          <w:lang w:val="en-US"/>
+        </w:rPr>
+        <w:t xml:space="preserve">, </w:t>
+      </w:r>
+      <w:r>
+        <w:rPr>
+          <w:lang w:val="en-US"/>
+        </w:rPr>
+        <w:t>is</w:t>
+      </w:r>
+      <w:r>
+        <w:rPr>
+          <w:lang w:val="en-US"/>
+        </w:rPr>
+        <w:t xml:space="preserve"> famous of </w:t>
+      </w:r>
+      <w:r>
+        <w:rPr>
+          <w:lang w:val="en-US"/>
+        </w:rPr>
+        <w:t>its</w:t>
+      </w:r>
+      <w:r>
+        <w:rPr>
+          <w:lang w:val="en-US"/>
+        </w:rPr>
+        <w:t xml:space="preserve"> computational power</w:t>
+      </w:r>
+      <w:r>
+        <w:rPr>
+          <w:lang w:val="en-US"/>
+        </w:rPr>
+        <w:t xml:space="preserve">. In our project, some algorithms are implemented in a way which comprising massive </w:t>
+      </w:r>
+      <w:r>
+        <w:rPr>
+          <w:lang w:val="en-US"/>
+        </w:rPr>
+        <w:t xml:space="preserve">linear algebra </w:t>
+      </w:r>
+      <w:r>
+        <w:rPr>
+          <w:lang w:val="en-US"/>
+        </w:rPr>
+        <w:t xml:space="preserve">calculations. </w:t>
+      </w:r>
+      <w:r>
+        <w:rPr>
+          <w:lang w:val="en-US"/>
+        </w:rPr>
+        <w:t xml:space="preserve">With basic python arithmetic, </w:t>
+      </w:r>
+      <w:r>
+        <w:rPr>
+          <w:lang w:val="en-US"/>
+        </w:rPr>
+        <w:t>those calculation would cost significantly longer, and take much larger memory.</w:t>
+      </w:r>
+      <w:r>
+        <w:rPr>
+          <w:lang w:val="en-US"/>
+        </w:rPr>
+        <w:t xml:space="preserve"> With the help of </w:t>
+      </w:r>
+      <w:r>
+        <w:rPr>
+          <w:lang w:val="en-US"/>
+        </w:rPr>
+        <w:t>N</w:t>
+      </w:r>
+      <w:r>
+        <w:rPr>
+          <w:lang w:val="en-US"/>
+        </w:rPr>
+        <w:t>umpy</w:t>
+      </w:r>
+      <w:r>
+        <w:rPr>
+          <w:lang w:val="en-US"/>
+        </w:rPr>
+        <w:t xml:space="preserve"> library</w:t>
+      </w:r>
+      <w:r>
+        <w:rPr>
+          <w:lang w:val="en-US"/>
+        </w:rPr>
+        <w:t xml:space="preserve">, </w:t>
+      </w:r>
+      <w:r>
+        <w:rPr>
+          <w:lang w:val="en-US"/>
+        </w:rPr>
+        <w:t>the response speed and space complexity of our project would be improved enormously.</w:t>
+      </w:r>
+    </w:p>
+    <w:p>
+      <w:pPr>
+        <w:rPr>
+          <w:lang w:val="en-US"/>
+        </w:rPr>
+      </w:pPr>
+      <w:r>
+        <w:rPr>
+          <w:lang w:val="en-US"/>
+        </w:rPr>
+        <w:t xml:space="preserve">One of the most important </w:t>
+      </w:r>
+      <w:r>
+        <w:rPr>
+          <w:lang w:val="en-US"/>
+        </w:rPr>
+        <w:t>features</w:t>
+      </w:r>
+      <w:r>
+        <w:rPr>
+          <w:lang w:val="en-US"/>
+        </w:rPr>
+        <w:t xml:space="preserve"> in our project is the automatic recommendation algorithm. </w:t>
+      </w:r>
+      <w:r>
+        <w:rPr>
+          <w:lang w:val="en-US"/>
+        </w:rPr>
+        <w:t>It relies on Numpy to perform a fast matching between the portrait of a user and characteristics of all products</w:t>
+      </w:r>
+      <w:r>
+        <w:rPr>
+          <w:lang w:val="en-US"/>
+        </w:rPr>
+        <w:t xml:space="preserve">. Firstly, we use information retrieval technics to extract the scalar of a product on different category dimensions. </w:t>
+      </w:r>
+      <w:r>
+        <w:rPr>
+          <w:lang w:val="en-US"/>
+        </w:rPr>
+        <w:t>Then, we use Numpy to quickly perform an angle calculation between two large vectors</w:t>
+      </w:r>
+      <w:r>
+        <w:rPr>
+          <w:lang w:val="en-US"/>
+        </w:rPr>
+        <w:t xml:space="preserve"> for hundreds of times</w:t>
+      </w:r>
+      <w:r>
+        <w:rPr>
+          <w:lang w:val="en-US"/>
+        </w:rPr>
+        <w:t xml:space="preserve">. </w:t>
+      </w:r>
+      <w:r>
+        <w:rPr>
+          <w:lang w:val="en-US"/>
+        </w:rPr>
+        <w:t>After obtaining all data</w:t>
+      </w:r>
+      <w:r>
+        <w:rPr>
+          <w:lang w:val="en-US"/>
+        </w:rPr>
+        <w:t xml:space="preserve"> necessary for ranking, we could finally find the best matching between one user and several produ</w:t>
+      </w:r>
+      <w:r>
+        <w:rPr>
+          <w:lang w:val="en-US"/>
+        </w:rPr>
+        <w:t>cts.</w:t>
+      </w:r>
+    </w:p>
+    <w:p>
+      <w:pPr>
+        <w:rPr>
+          <w:lang w:val="en-US"/>
+        </w:rPr>
+      </w:pPr>
+      <w:r>
+        <w:rPr>
+          <w:lang w:val="en-US"/>
+        </w:rPr>
+        <w:t>A simplified example is shown below (</w:t>
+      </w:r>
+      <w:r>
+        <w:rPr>
+          <w:lang w:val="en-US"/>
+        </w:rPr>
+        <w:fldChar w:fldCharType="begin"/>
+      </w:r>
+      <w:r>
+        <w:rPr>
+          <w:lang w:val="en-US"/>
+        </w:rPr>
+        <w:instrText xml:space="preserve"> REF _Ref69672123 \h </w:instrText>
+      </w:r>
+      <w:r>
+        <w:rPr>
+          <w:lang w:val="en-US"/>
+        </w:rPr>
+      </w:r>
+      <w:r>
+        <w:rPr>
+          <w:lang w:val="en-US"/>
+        </w:rPr>
+        <w:fldChar w:fldCharType="separate"/>
+      </w:r>
+      <w:r>
+        <w:t xml:space="preserve">Figure </w:t>
+      </w:r>
+      <w:r>
+        <w:rPr>
+          <w:noProof/>
+        </w:rPr>
+        <w:t>2</w:t>
+      </w:r>
+      <w:r>
+        <w:rPr>
+          <w:lang w:val="en-US"/>
+        </w:rPr>
+        <w:fldChar w:fldCharType="end"/>
+      </w:r>
+      <w:r>
+        <w:rPr>
+          <w:lang w:val="en-US"/>
+        </w:rPr>
+        <w:t>). In a small database of one user and two distinct products, the category dimensions of each product are shown as vectors end with solid ball head</w:t>
+      </w:r>
+      <w:r>
+        <w:rPr>
+          <w:lang w:val="en-US"/>
+        </w:rPr>
+        <w:t>, while the interest of a user is shown as a vector end with hollow ball head.</w:t>
+      </w:r>
+      <w:r>
+        <w:rPr>
+          <w:lang w:val="en-US"/>
+        </w:rPr>
+        <w:t xml:space="preserve"> The algorithm compares the angle between the product vector and user vector, and finds the closest products to be put in</w:t>
+      </w:r>
+      <w:r>
+        <w:rPr>
+          <w:lang w:val="en-US"/>
+        </w:rPr>
+        <w:t xml:space="preserve"> daily</w:t>
+      </w:r>
+      <w:r>
+        <w:rPr>
+          <w:lang w:val="en-US"/>
+        </w:rPr>
+        <w:t xml:space="preserve"> recommendations.</w:t>
+      </w:r>
+      <w:r>
+        <w:rPr>
+          <w:lang w:val="en-US"/>
+        </w:rPr>
+        <w:t xml:space="preserve"> If the calculated angle between product B and user is the smallest, product B would be found at the top of entire recommendation list.</w:t>
+      </w:r>
+    </w:p>
+    <w:p>
+      <w:pPr>
+        <w:keepNext/>
+        <w:jc w:val="center"/>
+      </w:pPr>
+      <w:r>
+        <w:object w:dxaOrig="3136" w:dyaOrig="2400" w14:anchorId="16110F8B">
+          <v:shape id="_x0000_i1027" type="#_x0000_t75" style="width:237.75pt;height:182.05pt" o:ole="">
+            <v:imagedata r:id="rId10" o:title=""/>
+          </v:shape>
+          <o:OLEObject Type="Embed" ProgID="Visio.Drawing.15" ShapeID="_x0000_i1027" DrawAspect="Content" ObjectID="_1680295404" r:id="rId11"/>
+        </w:object>
+      </w:r>
+    </w:p>
+    <w:p>
+      <w:pPr>
+        <w:pStyle w:val="Caption"/>
+        <w:jc w:val="center"/>
+        <w:rPr>
+          <w:lang w:val="en-US"/>
+        </w:rPr>
+      </w:pPr>
+      <w:bookmarkStart w:id="23" w:name="_Ref69672123"/>
+      <w:r>
+        <w:t xml:space="preserve">Figure </w:t>
+      </w:r>
+      <w:r>
+        <w:fldChar w:fldCharType="begin"/>
+      </w:r>
+      <w:r>
+        <w:instrText xml:space="preserve"> SEQ Figure \* ARABIC </w:instrText>
+      </w:r>
+      <w:r>
+        <w:fldChar w:fldCharType="separate"/>
+      </w:r>
+      <w:r>
+        <w:rPr>
+          <w:noProof/>
+        </w:rPr>
+        <w:t>2</w:t>
+      </w:r>
+      <w:r>
+        <w:fldChar w:fldCharType="end"/>
+      </w:r>
+      <w:bookmarkEnd w:id="23"/>
+      <w:r>
+        <w:t>: Simplified recommendation algorithm example</w:t>
+      </w:r>
     </w:p>
     <w:p>
       <w:pPr>
@@ -5150,24 +5297,16 @@
           <w:lang w:val="en-US"/>
         </w:rPr>
       </w:pPr>
-      <w:bookmarkStart w:id="23" w:name="_Toc69550830"/>
-      <w:bookmarkStart w:id="24" w:name="_Toc69630081"/>
-      <w:r>
-        <w:rPr>
-          <w:lang w:val="en-US"/>
-        </w:rPr>
-        <w:t xml:space="preserve">2.2.3 </w:t>
-      </w:r>
-      <w:proofErr w:type="spellStart"/>
-      <w:r>
-        <w:rPr>
-          <w:lang w:val="en-US"/>
-        </w:rPr>
-        <w:t>Dialogflow</w:t>
-      </w:r>
-      <w:bookmarkEnd w:id="23"/>
+      <w:bookmarkStart w:id="24" w:name="_Toc69550830"/>
+      <w:bookmarkStart w:id="25" w:name="_Toc69671184"/>
+      <w:r>
+        <w:rPr>
+          <w:lang w:val="en-US"/>
+        </w:rPr>
+        <w:t>2.2.3 Dialogflow</w:t>
+      </w:r>
       <w:bookmarkEnd w:id="24"/>
-      <w:proofErr w:type="spellEnd"/>
+      <w:bookmarkEnd w:id="25"/>
     </w:p>
     <w:p>
       <w:pPr>
@@ -5197,8 +5336,8 @@
           <w:lang w:val="en-US"/>
         </w:rPr>
       </w:pPr>
-      <w:bookmarkStart w:id="25" w:name="_Toc69550831"/>
-      <w:bookmarkStart w:id="26" w:name="_Toc69630082"/>
+      <w:bookmarkStart w:id="26" w:name="_Toc69550831"/>
+      <w:bookmarkStart w:id="27" w:name="_Toc69671185"/>
       <w:r>
         <w:rPr>
           <w:lang w:val="en-US"/>
@@ -5212,8 +5351,8 @@
         </w:rPr>
         <w:t>ies</w:t>
       </w:r>
-      <w:bookmarkEnd w:id="25"/>
       <w:bookmarkEnd w:id="26"/>
+      <w:bookmarkEnd w:id="27"/>
     </w:p>
     <w:p>
       <w:pPr>
@@ -5332,16 +5471,16 @@
           <w:lang w:val="en-US"/>
         </w:rPr>
       </w:pPr>
-      <w:bookmarkStart w:id="27" w:name="_Toc69550832"/>
-      <w:bookmarkStart w:id="28" w:name="_Toc69630083"/>
+      <w:bookmarkStart w:id="28" w:name="_Toc69550832"/>
+      <w:bookmarkStart w:id="29" w:name="_Toc69671186"/>
       <w:r>
         <w:rPr>
           <w:lang w:val="en-US"/>
         </w:rPr>
         <w:t>3.1 Frontend</w:t>
       </w:r>
-      <w:bookmarkEnd w:id="27"/>
       <w:bookmarkEnd w:id="28"/>
+      <w:bookmarkEnd w:id="29"/>
     </w:p>
     <w:p>
       <w:pPr>
@@ -5350,16 +5489,16 @@
           <w:lang w:val="en-US"/>
         </w:rPr>
       </w:pPr>
-      <w:bookmarkStart w:id="29" w:name="_Toc69550833"/>
-      <w:bookmarkStart w:id="30" w:name="_Toc69630084"/>
+      <w:bookmarkStart w:id="30" w:name="_Toc69550833"/>
+      <w:bookmarkStart w:id="31" w:name="_Toc69671187"/>
       <w:r>
         <w:rPr>
           <w:lang w:val="en-US"/>
         </w:rPr>
         <w:t>3.1.2 Admin Interfaces</w:t>
       </w:r>
-      <w:bookmarkEnd w:id="29"/>
       <w:bookmarkEnd w:id="30"/>
+      <w:bookmarkEnd w:id="31"/>
     </w:p>
     <w:p>
       <w:pPr>
@@ -5382,16 +5521,16 @@
           <w:lang w:val="en-US"/>
         </w:rPr>
       </w:pPr>
-      <w:bookmarkStart w:id="31" w:name="_Toc69550834"/>
-      <w:bookmarkStart w:id="32" w:name="_Toc69630085"/>
+      <w:bookmarkStart w:id="32" w:name="_Toc69550834"/>
+      <w:bookmarkStart w:id="33" w:name="_Toc69671188"/>
       <w:r>
         <w:rPr>
           <w:lang w:val="en-US"/>
         </w:rPr>
         <w:t>3.1.3 User Interfaces</w:t>
       </w:r>
-      <w:bookmarkEnd w:id="31"/>
       <w:bookmarkEnd w:id="32"/>
+      <w:bookmarkEnd w:id="33"/>
     </w:p>
     <w:p>
       <w:pPr>
@@ -5414,16 +5553,16 @@
           <w:lang w:val="en-US"/>
         </w:rPr>
       </w:pPr>
-      <w:bookmarkStart w:id="33" w:name="_Toc69550835"/>
-      <w:bookmarkStart w:id="34" w:name="_Toc69630086"/>
+      <w:bookmarkStart w:id="34" w:name="_Toc69550835"/>
+      <w:bookmarkStart w:id="35" w:name="_Toc69671189"/>
       <w:r>
         <w:rPr>
           <w:lang w:val="en-US"/>
         </w:rPr>
         <w:t>3.2 Backend</w:t>
       </w:r>
-      <w:bookmarkEnd w:id="33"/>
       <w:bookmarkEnd w:id="34"/>
+      <w:bookmarkEnd w:id="35"/>
     </w:p>
     <w:p>
       <w:pPr>
@@ -5432,8 +5571,8 @@
           <w:lang w:val="en-US"/>
         </w:rPr>
       </w:pPr>
-      <w:bookmarkStart w:id="35" w:name="_Toc69550836"/>
-      <w:bookmarkStart w:id="36" w:name="_Toc69630087"/>
+      <w:bookmarkStart w:id="36" w:name="_Toc69550836"/>
+      <w:bookmarkStart w:id="37" w:name="_Toc69671190"/>
       <w:r>
         <w:rPr>
           <w:lang w:val="en-US"/>
@@ -5452,15 +5591,456 @@
         </w:rPr>
         <w:t>.1 Database Management</w:t>
       </w:r>
-      <w:bookmarkEnd w:id="35"/>
       <w:bookmarkEnd w:id="36"/>
-    </w:p>
-    <w:p>
-      <w:pPr>
-        <w:rPr>
-          <w:lang w:val="en-US"/>
-        </w:rPr>
-      </w:pPr>
+      <w:bookmarkEnd w:id="37"/>
+    </w:p>
+    <w:p>
+      <w:pPr>
+        <w:rPr>
+          <w:lang w:val="en-US"/>
+        </w:rPr>
+      </w:pPr>
+      <w:r>
+        <w:rPr>
+          <w:lang w:val="en-US"/>
+        </w:rPr>
+        <w:t>In our project, all permanent data are stored within</w:t>
+      </w:r>
+      <w:r>
+        <w:rPr>
+          <w:lang w:val="en-US"/>
+        </w:rPr>
+        <w:t xml:space="preserve"> a</w:t>
+      </w:r>
+      <w:r>
+        <w:rPr>
+          <w:lang w:val="en-US"/>
+        </w:rPr>
+        <w:t xml:space="preserve"> readable and writable file along with the server. </w:t>
+      </w:r>
+      <w:r>
+        <w:rPr>
+          <w:lang w:val="en-US"/>
+        </w:rPr>
+        <w:t xml:space="preserve">Permanent data comprises admin accounts, user accounts, products and orders made by users. </w:t>
+      </w:r>
+      <w:r>
+        <w:rPr>
+          <w:lang w:val="en-US"/>
+        </w:rPr>
+        <w:t>They</w:t>
+      </w:r>
+      <w:r>
+        <w:rPr>
+          <w:lang w:val="en-US"/>
+        </w:rPr>
+        <w:t xml:space="preserve"> persist between server shutdown and server restart. This feature helps to reserve users’ information during system upgrade and maintenance.</w:t>
+      </w:r>
+      <w:r>
+        <w:rPr>
+          <w:lang w:val="en-US"/>
+        </w:rPr>
+        <w:t xml:space="preserve"> </w:t>
+      </w:r>
+    </w:p>
+    <w:p>
+      <w:pPr>
+        <w:rPr>
+          <w:lang w:val="en-US"/>
+        </w:rPr>
+      </w:pPr>
+      <w:r>
+        <w:rPr>
+          <w:lang w:val="en-US"/>
+        </w:rPr>
+        <w:t xml:space="preserve">Permanent data are stored in a way similar to SQL </w:t>
+      </w:r>
+      <w:r>
+        <w:rPr>
+          <w:lang w:val="en-US"/>
+        </w:rPr>
+        <w:t xml:space="preserve">entity </w:t>
+      </w:r>
+      <w:r>
+        <w:rPr>
+          <w:lang w:val="en-US"/>
+        </w:rPr>
+        <w:t>relation</w:t>
+      </w:r>
+      <w:r>
+        <w:rPr>
+          <w:lang w:val="en-US"/>
+        </w:rPr>
+        <w:t>ship</w:t>
+      </w:r>
+      <w:r>
+        <w:rPr>
+          <w:lang w:val="en-US"/>
+        </w:rPr>
+        <w:t xml:space="preserve"> </w:t>
+      </w:r>
+      <w:r>
+        <w:rPr>
+          <w:lang w:val="en-US"/>
+        </w:rPr>
+        <w:t>diagram</w:t>
+      </w:r>
+      <w:r>
+        <w:rPr>
+          <w:lang w:val="en-US"/>
+        </w:rPr>
+        <w:t xml:space="preserve"> (</w:t>
+      </w:r>
+      <w:r>
+        <w:rPr>
+          <w:lang w:val="en-US"/>
+        </w:rPr>
+        <w:fldChar w:fldCharType="begin"/>
+      </w:r>
+      <w:r>
+        <w:rPr>
+          <w:lang w:val="en-US"/>
+        </w:rPr>
+        <w:instrText xml:space="preserve"> REF _Ref69676498 \h </w:instrText>
+      </w:r>
+      <w:r>
+        <w:rPr>
+          <w:lang w:val="en-US"/>
+        </w:rPr>
+      </w:r>
+      <w:r>
+        <w:rPr>
+          <w:lang w:val="en-US"/>
+        </w:rPr>
+        <w:fldChar w:fldCharType="separate"/>
+      </w:r>
+      <w:r>
+        <w:t xml:space="preserve">Figure </w:t>
+      </w:r>
+      <w:r>
+        <w:rPr>
+          <w:noProof/>
+        </w:rPr>
+        <w:t>3</w:t>
+      </w:r>
+      <w:r>
+        <w:rPr>
+          <w:lang w:val="en-US"/>
+        </w:rPr>
+        <w:fldChar w:fldCharType="end"/>
+      </w:r>
+      <w:r>
+        <w:rPr>
+          <w:lang w:val="en-US"/>
+        </w:rPr>
+        <w:t>). Object tracks related objects, and saves space storing relations</w:t>
+      </w:r>
+      <w:r>
+        <w:rPr>
+          <w:lang w:val="en-US"/>
+        </w:rPr>
+        <w:t>.</w:t>
+      </w:r>
+      <w:r>
+        <w:rPr>
+          <w:lang w:val="en-US"/>
+        </w:rPr>
+        <w:t xml:space="preserve"> </w:t>
+      </w:r>
+      <w:r>
+        <w:rPr>
+          <w:lang w:val="en-US"/>
+        </w:rPr>
+        <w:t xml:space="preserve">Admin have access to the </w:t>
+      </w:r>
+      <w:r>
+        <w:rPr>
+          <w:lang w:val="en-US"/>
+        </w:rPr>
+        <w:lastRenderedPageBreak/>
+        <w:t>overview of entire databases, while users have access to product in shopping cart, their own orders created. And orders can be backtracked to the user and product purchased</w:t>
+      </w:r>
+      <w:r>
+        <w:rPr>
+          <w:lang w:val="en-US"/>
+        </w:rPr>
+        <w:t>.</w:t>
+      </w:r>
+    </w:p>
+    <w:p>
+      <w:pPr>
+        <w:keepNext/>
+        <w:jc w:val="center"/>
+      </w:pPr>
+      <w:r>
+        <w:object w:dxaOrig="7305" w:dyaOrig="4470" w14:anchorId="18B80776">
+          <v:shape id="_x0000_i1037" type="#_x0000_t75" style="width:334.2pt;height:204.45pt" o:ole="">
+            <v:imagedata r:id="rId12" o:title=""/>
+          </v:shape>
+          <o:OLEObject Type="Embed" ProgID="Visio.Drawing.15" ShapeID="_x0000_i1037" DrawAspect="Content" ObjectID="_1680295405" r:id="rId13"/>
+        </w:object>
+      </w:r>
+    </w:p>
+    <w:p>
+      <w:pPr>
+        <w:pStyle w:val="Caption"/>
+        <w:jc w:val="center"/>
+        <w:rPr>
+          <w:lang w:val="en-US"/>
+        </w:rPr>
+      </w:pPr>
+      <w:bookmarkStart w:id="38" w:name="_Ref69676498"/>
+      <w:r>
+        <w:t xml:space="preserve">Figure </w:t>
+      </w:r>
+      <w:r>
+        <w:fldChar w:fldCharType="begin"/>
+      </w:r>
+      <w:r>
+        <w:instrText xml:space="preserve"> SEQ Figure \* ARABIC </w:instrText>
+      </w:r>
+      <w:r>
+        <w:fldChar w:fldCharType="separate"/>
+      </w:r>
+      <w:r>
+        <w:rPr>
+          <w:noProof/>
+        </w:rPr>
+        <w:t>3</w:t>
+      </w:r>
+      <w:r>
+        <w:fldChar w:fldCharType="end"/>
+      </w:r>
+      <w:bookmarkEnd w:id="38"/>
+      <w:r>
+        <w:t>: Entity Relationship Diagram</w:t>
+      </w:r>
+    </w:p>
+    <w:p>
+      <w:pPr>
+        <w:rPr>
+          <w:lang w:val="en-US"/>
+        </w:rPr>
+      </w:pPr>
+      <w:r>
+        <w:rPr>
+          <w:lang w:val="en-US"/>
+        </w:rPr>
+        <w:t xml:space="preserve">Users, products and orders </w:t>
+      </w:r>
+      <w:r>
+        <w:rPr>
+          <w:lang w:val="en-US"/>
+        </w:rPr>
+        <w:t>have their own serial ids to distinguish between each other.</w:t>
+      </w:r>
+      <w:r>
+        <w:rPr>
+          <w:lang w:val="en-US"/>
+        </w:rPr>
+        <w:t xml:space="preserve"> Their relationships </w:t>
+      </w:r>
+      <w:r>
+        <w:rPr>
+          <w:lang w:val="en-US"/>
+        </w:rPr>
+        <w:t>form</w:t>
+      </w:r>
+      <w:r>
+        <w:rPr>
+          <w:lang w:val="en-US"/>
+        </w:rPr>
+        <w:t xml:space="preserve"> the structure shown in </w:t>
+      </w:r>
+      <w:r>
+        <w:rPr>
+          <w:lang w:val="en-US"/>
+        </w:rPr>
+        <w:fldChar w:fldCharType="begin"/>
+      </w:r>
+      <w:r>
+        <w:rPr>
+          <w:lang w:val="en-US"/>
+        </w:rPr>
+        <w:instrText xml:space="preserve"> REF _Ref69676498 \h </w:instrText>
+      </w:r>
+      <w:r>
+        <w:rPr>
+          <w:lang w:val="en-US"/>
+        </w:rPr>
+      </w:r>
+      <w:r>
+        <w:rPr>
+          <w:lang w:val="en-US"/>
+        </w:rPr>
+        <w:fldChar w:fldCharType="separate"/>
+      </w:r>
+      <w:r>
+        <w:t xml:space="preserve">Figure </w:t>
+      </w:r>
+      <w:r>
+        <w:rPr>
+          <w:noProof/>
+        </w:rPr>
+        <w:t>3</w:t>
+      </w:r>
+      <w:r>
+        <w:rPr>
+          <w:lang w:val="en-US"/>
+        </w:rPr>
+        <w:fldChar w:fldCharType="end"/>
+      </w:r>
+      <w:r>
+        <w:rPr>
+          <w:lang w:val="en-US"/>
+        </w:rPr>
+        <w:t>.</w:t>
+      </w:r>
+      <w:r>
+        <w:rPr>
+          <w:lang w:val="en-US"/>
+        </w:rPr>
+        <w:t xml:space="preserve"> </w:t>
+      </w:r>
+      <w:r>
+        <w:rPr>
+          <w:lang w:val="en-US"/>
+        </w:rPr>
+        <w:t>This structure allows each user to keep a list of any number of order</w:t>
+      </w:r>
+      <w:r>
+        <w:rPr>
+          <w:lang w:val="en-US"/>
+        </w:rPr>
+        <w:t>_</w:t>
+      </w:r>
+      <w:r>
+        <w:rPr>
+          <w:lang w:val="en-US"/>
+        </w:rPr>
+        <w:t>id and a list of product</w:t>
+      </w:r>
+      <w:r>
+        <w:rPr>
+          <w:lang w:val="en-US"/>
+        </w:rPr>
+        <w:t>_id</w:t>
+      </w:r>
+      <w:r>
+        <w:rPr>
+          <w:lang w:val="en-US"/>
+        </w:rPr>
+        <w:t xml:space="preserve"> in their own shopping cart.</w:t>
+      </w:r>
+      <w:r>
+        <w:rPr>
+          <w:lang w:val="en-US"/>
+        </w:rPr>
+        <w:t xml:space="preserve"> </w:t>
+      </w:r>
+      <w:r>
+        <w:rPr>
+          <w:lang w:val="en-US"/>
+        </w:rPr>
+        <w:t>While each order keeps the user_id and the product_id</w:t>
+      </w:r>
+      <w:r>
+        <w:rPr>
+          <w:lang w:val="en-US"/>
+        </w:rPr>
+        <w:t>, users can use queries to collect all past products they have bought.</w:t>
+      </w:r>
+      <w:r>
+        <w:rPr>
+          <w:lang w:val="en-US"/>
+        </w:rPr>
+        <w:t xml:space="preserve"> </w:t>
+      </w:r>
+    </w:p>
+    <w:p>
+      <w:pPr>
+        <w:rPr>
+          <w:lang w:val="en-US"/>
+        </w:rPr>
+      </w:pPr>
+      <w:r>
+        <w:rPr>
+          <w:lang w:val="en-US"/>
+        </w:rPr>
+        <w:t>In</w:t>
+      </w:r>
+      <w:r>
+        <w:rPr>
+          <w:lang w:val="en-US"/>
+        </w:rPr>
+        <w:t xml:space="preserve"> our</w:t>
+      </w:r>
+      <w:r>
+        <w:rPr>
+          <w:lang w:val="en-US"/>
+        </w:rPr>
+        <w:t xml:space="preserve"> database, different entities are separately </w:t>
+      </w:r>
+      <w:r>
+        <w:rPr>
+          <w:lang w:val="en-US"/>
+        </w:rPr>
+        <w:t>stored in different hash table</w:t>
+      </w:r>
+      <w:r>
+        <w:rPr>
+          <w:lang w:val="en-US"/>
+        </w:rPr>
+        <w:t>, and having their id as hash keys</w:t>
+      </w:r>
+      <w:r>
+        <w:rPr>
+          <w:lang w:val="en-US"/>
+        </w:rPr>
+        <w:t xml:space="preserve">. Relations </w:t>
+      </w:r>
+      <w:r>
+        <w:rPr>
+          <w:lang w:val="en-US"/>
+        </w:rPr>
+        <w:t xml:space="preserve">of each entity </w:t>
+      </w:r>
+      <w:r>
+        <w:rPr>
+          <w:lang w:val="en-US"/>
+        </w:rPr>
+        <w:t>are stored by keeping a copy of id of other entity as one of</w:t>
+      </w:r>
+      <w:r>
+        <w:rPr>
+          <w:lang w:val="en-US"/>
+        </w:rPr>
+        <w:t xml:space="preserve"> its </w:t>
+      </w:r>
+      <w:r>
+        <w:rPr>
+          <w:lang w:val="en-US"/>
+        </w:rPr>
+        <w:t>attributes</w:t>
+      </w:r>
+      <w:r>
+        <w:rPr>
+          <w:lang w:val="en-US"/>
+        </w:rPr>
+        <w:t>.</w:t>
+      </w:r>
+      <w:r>
+        <w:rPr>
+          <w:lang w:val="en-US"/>
+        </w:rPr>
+        <w:t xml:space="preserve"> Therefore, </w:t>
+      </w:r>
+      <w:r>
+        <w:rPr>
+          <w:lang w:val="en-US"/>
+        </w:rPr>
+        <w:t>it becomes efficient in looking for entities, without traversing entire database.</w:t>
+      </w:r>
     </w:p>
     <w:p>
       <w:pPr>
@@ -5476,8 +6056,8 @@
           <w:lang w:val="en-US"/>
         </w:rPr>
       </w:pPr>
-      <w:bookmarkStart w:id="37" w:name="_Toc69550837"/>
-      <w:bookmarkStart w:id="38" w:name="_Toc69630088"/>
+      <w:bookmarkStart w:id="39" w:name="_Toc69550837"/>
+      <w:bookmarkStart w:id="40" w:name="_Toc69671191"/>
       <w:r>
         <w:rPr>
           <w:lang w:val="en-US"/>
@@ -5495,50 +6075,6 @@
           <w:lang w:val="en-US"/>
         </w:rPr>
         <w:t>.2 Admin Operations</w:t>
-      </w:r>
-      <w:bookmarkEnd w:id="37"/>
-      <w:bookmarkEnd w:id="38"/>
-    </w:p>
-    <w:p>
-      <w:pPr>
-        <w:rPr>
-          <w:lang w:val="en-US"/>
-        </w:rPr>
-      </w:pPr>
-    </w:p>
-    <w:p>
-      <w:pPr>
-        <w:rPr>
-          <w:lang w:val="en-US"/>
-        </w:rPr>
-      </w:pPr>
-    </w:p>
-    <w:p>
-      <w:pPr>
-        <w:pStyle w:val="Heading3"/>
-        <w:rPr>
-          <w:lang w:val="en-US"/>
-        </w:rPr>
-      </w:pPr>
-      <w:bookmarkStart w:id="39" w:name="_Toc69550838"/>
-      <w:bookmarkStart w:id="40" w:name="_Toc69630089"/>
-      <w:r>
-        <w:rPr>
-          <w:lang w:val="en-US"/>
-        </w:rPr>
-        <w:t>3</w:t>
-      </w:r>
-      <w:r>
-        <w:rPr>
-          <w:lang w:val="en-US"/>
-        </w:rPr>
-        <w:t>.2</w:t>
-      </w:r>
-      <w:r>
-        <w:rPr>
-          <w:lang w:val="en-US"/>
-        </w:rPr>
-        <w:t>.3 User Operations</w:t>
       </w:r>
       <w:bookmarkEnd w:id="39"/>
       <w:bookmarkEnd w:id="40"/>
@@ -5564,8 +6100,8 @@
           <w:lang w:val="en-US"/>
         </w:rPr>
       </w:pPr>
-      <w:bookmarkStart w:id="41" w:name="_Toc69550839"/>
-      <w:bookmarkStart w:id="42" w:name="_Toc69630090"/>
+      <w:bookmarkStart w:id="41" w:name="_Toc69550838"/>
+      <w:bookmarkStart w:id="42" w:name="_Toc69671192"/>
       <w:r>
         <w:rPr>
           <w:lang w:val="en-US"/>
@@ -5582,7 +6118,7 @@
         <w:rPr>
           <w:lang w:val="en-US"/>
         </w:rPr>
-        <w:t>.4 Product Promotion</w:t>
+        <w:t>.3 User Operations</w:t>
       </w:r>
       <w:bookmarkEnd w:id="41"/>
       <w:bookmarkEnd w:id="42"/>
@@ -5608,12 +6144,13 @@
           <w:lang w:val="en-US"/>
         </w:rPr>
       </w:pPr>
-      <w:bookmarkStart w:id="43" w:name="_Toc69550840"/>
-      <w:bookmarkStart w:id="44" w:name="_Toc69630091"/>
-      <w:r>
-        <w:rPr>
-          <w:lang w:val="en-US"/>
-        </w:rPr>
+      <w:bookmarkStart w:id="43" w:name="_Toc69550839"/>
+      <w:bookmarkStart w:id="44" w:name="_Toc69671193"/>
+      <w:r>
+        <w:rPr>
+          <w:lang w:val="en-US"/>
+        </w:rPr>
+        <w:lastRenderedPageBreak/>
         <w:t>3</w:t>
       </w:r>
       <w:r>
@@ -5626,13 +6163,57 @@
         <w:rPr>
           <w:lang w:val="en-US"/>
         </w:rPr>
-        <w:t>.5 Chatbot AI</w:t>
+        <w:t>.4 Product Promotion</w:t>
       </w:r>
       <w:bookmarkEnd w:id="43"/>
       <w:bookmarkEnd w:id="44"/>
     </w:p>
     <w:p>
       <w:pPr>
+        <w:rPr>
+          <w:lang w:val="en-US"/>
+        </w:rPr>
+      </w:pPr>
+    </w:p>
+    <w:p>
+      <w:pPr>
+        <w:rPr>
+          <w:lang w:val="en-US"/>
+        </w:rPr>
+      </w:pPr>
+    </w:p>
+    <w:p>
+      <w:pPr>
+        <w:pStyle w:val="Heading3"/>
+        <w:rPr>
+          <w:lang w:val="en-US"/>
+        </w:rPr>
+      </w:pPr>
+      <w:bookmarkStart w:id="45" w:name="_Toc69550840"/>
+      <w:bookmarkStart w:id="46" w:name="_Toc69671194"/>
+      <w:r>
+        <w:rPr>
+          <w:lang w:val="en-US"/>
+        </w:rPr>
+        <w:t>3</w:t>
+      </w:r>
+      <w:r>
+        <w:rPr>
+          <w:lang w:val="en-US"/>
+        </w:rPr>
+        <w:t>.2</w:t>
+      </w:r>
+      <w:r>
+        <w:rPr>
+          <w:lang w:val="en-US"/>
+        </w:rPr>
+        <w:t>.5 Chatbot AI</w:t>
+      </w:r>
+      <w:bookmarkEnd w:id="45"/>
+      <w:bookmarkEnd w:id="46"/>
+    </w:p>
+    <w:p>
+      <w:pPr>
         <w:spacing w:after="160" w:line="259" w:lineRule="auto"/>
         <w:rPr>
           <w:lang w:val="en-US"/>
@@ -5652,8 +6233,8 @@
           <w:lang w:val="en-US"/>
         </w:rPr>
       </w:pPr>
-      <w:bookmarkStart w:id="45" w:name="_Toc69550841"/>
-      <w:bookmarkStart w:id="46" w:name="_Toc69630092"/>
+      <w:bookmarkStart w:id="47" w:name="_Toc69550841"/>
+      <w:bookmarkStart w:id="48" w:name="_Toc69671195"/>
       <w:r>
         <w:rPr>
           <w:lang w:val="en-US"/>
@@ -5661,107 +6242,75 @@
         <w:lastRenderedPageBreak/>
         <w:t>4. Implementation Challenges</w:t>
       </w:r>
-      <w:bookmarkEnd w:id="45"/>
-      <w:bookmarkEnd w:id="46"/>
-      <w:r>
-        <w:rPr>
-          <w:lang w:val="en-US"/>
-        </w:rPr>
-        <w:t xml:space="preserve"> </w:t>
-      </w:r>
-    </w:p>
-    <w:p>
-      <w:pPr>
-        <w:rPr>
-          <w:lang w:val="en-US"/>
-        </w:rPr>
-      </w:pPr>
-      <w:r>
-        <w:rPr>
-          <w:lang w:val="en-US"/>
-        </w:rPr>
-        <w:t xml:space="preserve">Our project has been completed in time, and been polished well. However, our project didn’t go as smooth as this report </w:t>
-      </w:r>
-      <w:r>
-        <w:rPr>
-          <w:lang w:val="en-US"/>
-        </w:rPr>
-        <w:t>do</w:t>
-      </w:r>
-      <w:r>
-        <w:rPr>
-          <w:lang w:val="en-US"/>
-        </w:rPr>
-        <w:t>es.</w:t>
-      </w:r>
-      <w:r>
-        <w:rPr>
-          <w:lang w:val="en-US"/>
-        </w:rPr>
-        <w:t xml:space="preserve"> There were several segments </w:t>
-      </w:r>
-      <w:r>
-        <w:rPr>
-          <w:lang w:val="en-US"/>
-        </w:rPr>
-        <w:t>and aspects making us inspecting, researching and debugging</w:t>
-      </w:r>
-      <w:r>
-        <w:rPr>
-          <w:lang w:val="en-US"/>
-        </w:rPr>
-        <w:t xml:space="preserve"> for days and nights. </w:t>
-      </w:r>
-      <w:r>
-        <w:rPr>
-          <w:lang w:val="en-US"/>
-        </w:rPr>
-        <w:t xml:space="preserve">In this part, challenges we met during our project development </w:t>
-      </w:r>
-      <w:r>
-        <w:rPr>
-          <w:lang w:val="en-US"/>
-        </w:rPr>
-        <w:t>will be introduced together with our unique solutions</w:t>
-      </w:r>
-      <w:r>
-        <w:rPr>
-          <w:lang w:val="en-US"/>
-        </w:rPr>
-        <w:t>.</w:t>
-      </w:r>
-    </w:p>
-    <w:p>
-      <w:pPr>
-        <w:rPr>
-          <w:lang w:val="en-US"/>
-        </w:rPr>
-      </w:pPr>
-    </w:p>
-    <w:p>
-      <w:pPr>
-        <w:pStyle w:val="Heading2"/>
-        <w:rPr>
-          <w:lang w:val="en-US"/>
-        </w:rPr>
-      </w:pPr>
-      <w:bookmarkStart w:id="47" w:name="_Toc69550842"/>
-      <w:bookmarkStart w:id="48" w:name="_Toc69630093"/>
-      <w:r>
-        <w:rPr>
-          <w:lang w:val="en-US"/>
-        </w:rPr>
-        <w:t>4.1 Database Management – Atomic operations</w:t>
-      </w:r>
       <w:bookmarkEnd w:id="47"/>
       <w:bookmarkEnd w:id="48"/>
-    </w:p>
-    <w:p>
-      <w:pPr>
-        <w:rPr>
-          <w:lang w:val="en-US"/>
-        </w:rPr>
-      </w:pPr>
+      <w:r>
+        <w:rPr>
+          <w:lang w:val="en-US"/>
+        </w:rPr>
+        <w:t xml:space="preserve"> </w:t>
+      </w:r>
+    </w:p>
+    <w:p>
+      <w:pPr>
+        <w:rPr>
+          <w:lang w:val="en-US"/>
+        </w:rPr>
+      </w:pPr>
+      <w:r>
+        <w:rPr>
+          <w:lang w:val="en-US"/>
+        </w:rPr>
+        <w:t xml:space="preserve">Our project has been completed in time, and been polished well. However, our project didn’t go as smooth as this report </w:t>
+      </w:r>
+      <w:r>
+        <w:rPr>
+          <w:lang w:val="en-US"/>
+        </w:rPr>
+        <w:t>do</w:t>
+      </w:r>
+      <w:r>
+        <w:rPr>
+          <w:lang w:val="en-US"/>
+        </w:rPr>
+        <w:t>es.</w:t>
+      </w:r>
+      <w:r>
+        <w:rPr>
+          <w:lang w:val="en-US"/>
+        </w:rPr>
+        <w:t xml:space="preserve"> There were several segments </w:t>
+      </w:r>
+      <w:r>
+        <w:rPr>
+          <w:lang w:val="en-US"/>
+        </w:rPr>
+        <w:t>and aspects making us inspecting, researching and debugging</w:t>
+      </w:r>
+      <w:r>
+        <w:rPr>
+          <w:lang w:val="en-US"/>
+        </w:rPr>
+        <w:t xml:space="preserve"> for days and nights. </w:t>
+      </w:r>
+      <w:r>
+        <w:rPr>
+          <w:lang w:val="en-US"/>
+        </w:rPr>
+        <w:t xml:space="preserve">In this part, challenges we met during our project development </w:t>
+      </w:r>
+      <w:r>
+        <w:rPr>
+          <w:lang w:val="en-US"/>
+        </w:rPr>
+        <w:t>will be introduced together with our unique solutions</w:t>
+      </w:r>
+      <w:r>
+        <w:rPr>
+          <w:lang w:val="en-US"/>
+        </w:rPr>
+        <w:t>.</w:t>
+      </w:r>
     </w:p>
     <w:p>
       <w:pPr>
@@ -5777,19 +6326,13 @@
           <w:lang w:val="en-US"/>
         </w:rPr>
       </w:pPr>
-      <w:bookmarkStart w:id="49" w:name="_Toc69550843"/>
-      <w:bookmarkStart w:id="50" w:name="_Toc69630094"/>
-      <w:r>
-        <w:rPr>
-          <w:lang w:val="en-US"/>
-        </w:rPr>
-        <w:t xml:space="preserve">4.2 </w:t>
-      </w:r>
-      <w:r>
-        <w:rPr>
-          <w:lang w:val="en-US"/>
-        </w:rPr>
-        <w:t>Chatbot AI implementation</w:t>
+      <w:bookmarkStart w:id="49" w:name="_Toc69550842"/>
+      <w:bookmarkStart w:id="50" w:name="_Toc69671196"/>
+      <w:r>
+        <w:rPr>
+          <w:lang w:val="en-US"/>
+        </w:rPr>
+        <w:t>4.1 Database Management – Atomic operations</w:t>
       </w:r>
       <w:bookmarkEnd w:id="49"/>
       <w:bookmarkEnd w:id="50"/>
@@ -5815,13 +6358,19 @@
           <w:lang w:val="en-US"/>
         </w:rPr>
       </w:pPr>
-      <w:bookmarkStart w:id="51" w:name="_Toc69550844"/>
-      <w:bookmarkStart w:id="52" w:name="_Toc69630095"/>
-      <w:r>
-        <w:rPr>
-          <w:lang w:val="en-US"/>
-        </w:rPr>
-        <w:t>4.3 Frontend Framework</w:t>
+      <w:bookmarkStart w:id="51" w:name="_Toc69550843"/>
+      <w:bookmarkStart w:id="52" w:name="_Toc69671197"/>
+      <w:r>
+        <w:rPr>
+          <w:lang w:val="en-US"/>
+        </w:rPr>
+        <w:t xml:space="preserve">4.2 </w:t>
+      </w:r>
+      <w:r>
+        <w:rPr>
+          <w:lang w:val="en-US"/>
+        </w:rPr>
+        <w:t>Chatbot AI implementation</w:t>
       </w:r>
       <w:bookmarkEnd w:id="51"/>
       <w:bookmarkEnd w:id="52"/>
@@ -5839,6 +6388,38 @@
           <w:lang w:val="en-US"/>
         </w:rPr>
       </w:pPr>
+    </w:p>
+    <w:p>
+      <w:pPr>
+        <w:pStyle w:val="Heading2"/>
+        <w:rPr>
+          <w:lang w:val="en-US"/>
+        </w:rPr>
+      </w:pPr>
+      <w:bookmarkStart w:id="53" w:name="_Toc69550844"/>
+      <w:bookmarkStart w:id="54" w:name="_Toc69671198"/>
+      <w:r>
+        <w:rPr>
+          <w:lang w:val="en-US"/>
+        </w:rPr>
+        <w:t>4.3 Frontend Framework</w:t>
+      </w:r>
+      <w:bookmarkEnd w:id="53"/>
+      <w:bookmarkEnd w:id="54"/>
+    </w:p>
+    <w:p>
+      <w:pPr>
+        <w:rPr>
+          <w:lang w:val="en-US"/>
+        </w:rPr>
+      </w:pPr>
+    </w:p>
+    <w:p>
+      <w:pPr>
+        <w:rPr>
+          <w:lang w:val="en-US"/>
+        </w:rPr>
+      </w:pPr>
       <w:r>
         <w:rPr>
           <w:lang w:val="en-US"/>
@@ -5867,8 +6448,8 @@
           <w:lang w:val="en-US"/>
         </w:rPr>
       </w:pPr>
-      <w:bookmarkStart w:id="53" w:name="_Toc69550845"/>
-      <w:bookmarkStart w:id="54" w:name="_Toc69630096"/>
+      <w:bookmarkStart w:id="55" w:name="_Toc69550845"/>
+      <w:bookmarkStart w:id="56" w:name="_Toc69671199"/>
       <w:r>
         <w:rPr>
           <w:lang w:val="en-US"/>
@@ -5876,58 +6457,58 @@
         <w:lastRenderedPageBreak/>
         <w:t>5. User Documentation and Manual</w:t>
       </w:r>
-      <w:bookmarkEnd w:id="53"/>
-      <w:bookmarkEnd w:id="54"/>
-    </w:p>
-    <w:p>
-      <w:pPr>
-        <w:pStyle w:val="Heading2"/>
-        <w:rPr>
-          <w:lang w:val="en-US"/>
-        </w:rPr>
-      </w:pPr>
-      <w:bookmarkStart w:id="55" w:name="_Toc69550846"/>
-      <w:bookmarkStart w:id="56" w:name="_Toc69630097"/>
-      <w:r>
-        <w:rPr>
-          <w:lang w:val="en-US"/>
-        </w:rPr>
-        <w:t>5.1 Windows 10</w:t>
-      </w:r>
       <w:bookmarkEnd w:id="55"/>
       <w:bookmarkEnd w:id="56"/>
     </w:p>
     <w:p>
       <w:pPr>
-        <w:rPr>
-          <w:lang w:val="en-US"/>
-        </w:rPr>
-      </w:pPr>
-    </w:p>
-    <w:p>
-      <w:pPr>
-        <w:rPr>
-          <w:lang w:val="en-US"/>
-        </w:rPr>
-      </w:pPr>
-    </w:p>
-    <w:p>
-      <w:pPr>
         <w:pStyle w:val="Heading2"/>
         <w:rPr>
           <w:lang w:val="en-US"/>
         </w:rPr>
       </w:pPr>
-      <w:bookmarkStart w:id="57" w:name="_Toc69550847"/>
-      <w:bookmarkStart w:id="58" w:name="_Toc69630098"/>
-      <w:r>
-        <w:rPr>
-          <w:lang w:val="en-US"/>
-        </w:rPr>
-        <w:t>5.2 MAC OS</w:t>
+      <w:bookmarkStart w:id="57" w:name="_Toc69550846"/>
+      <w:bookmarkStart w:id="58" w:name="_Toc69671200"/>
+      <w:r>
+        <w:rPr>
+          <w:lang w:val="en-US"/>
+        </w:rPr>
+        <w:t>5.1 Windows 10</w:t>
       </w:r>
       <w:bookmarkEnd w:id="57"/>
       <w:bookmarkEnd w:id="58"/>
+    </w:p>
+    <w:p>
+      <w:pPr>
+        <w:rPr>
+          <w:lang w:val="en-US"/>
+        </w:rPr>
+      </w:pPr>
+    </w:p>
+    <w:p>
+      <w:pPr>
+        <w:rPr>
+          <w:lang w:val="en-US"/>
+        </w:rPr>
+      </w:pPr>
+    </w:p>
+    <w:p>
+      <w:pPr>
+        <w:pStyle w:val="Heading2"/>
+        <w:rPr>
+          <w:lang w:val="en-US"/>
+        </w:rPr>
+      </w:pPr>
+      <w:bookmarkStart w:id="59" w:name="_Toc69550847"/>
+      <w:bookmarkStart w:id="60" w:name="_Toc69671201"/>
+      <w:r>
+        <w:rPr>
+          <w:lang w:val="en-US"/>
+        </w:rPr>
+        <w:t>5.2 MAC OS</w:t>
+      </w:r>
+      <w:bookmarkEnd w:id="59"/>
+      <w:bookmarkEnd w:id="60"/>
     </w:p>
     <w:p>
       <w:pPr>
@@ -5944,6 +6525,56 @@
     </w:sectPr>
   </w:body>
 </w:document>
+</file>
+
+<file path=word/endnotes.xml><?xml version="1.0" encoding="utf-8"?>
+<w:endnotes xmlns:wpc="http://schemas.microsoft.com/office/word/2010/wordprocessingCanvas" xmlns:cx="http://schemas.microsoft.com/office/drawing/2014/chartex" xmlns:cx1="http://schemas.microsoft.com/office/drawing/2015/9/8/chartex" xmlns:cx2="http://schemas.microsoft.com/office/drawing/2015/10/21/chartex" xmlns:cx3="http://schemas.microsoft.com/office/drawing/2016/5/9/chartex" xmlns:cx4="http://schemas.microsoft.com/office/drawing/2016/5/10/chartex" xmlns:cx5="http://schemas.microsoft.com/office/drawing/2016/5/11/chartex" xmlns:cx6="http://schemas.microsoft.com/office/drawing/2016/5/12/chartex" xmlns:cx7="http://schemas.microsoft.com/office/drawing/2016/5/13/chartex" xmlns:cx8="http://schemas.microsoft.com/office/drawing/2016/5/14/chartex" xmlns:mc="http://schemas.openxmlformats.org/markup-compatibility/2006" xmlns:aink="http://schemas.microsoft.com/office/drawing/2016/ink" xmlns:am3d="http://schemas.microsoft.com/office/drawing/2017/model3d" xmlns:o="urn:schemas-microsoft-com:office:office" xmlns:r="http://schemas.openxmlformats.org/officeDocument/2006/relationships" xmlns:m="http://schemas.openxmlformats.org/officeDocument/2006/math" xmlns:v="urn:schemas-microsoft-com:vml" xmlns:wp14="http://schemas.microsoft.com/office/word/2010/wordprocessingDrawing" xmlns:wp="http://schemas.openxmlformats.org/drawingml/2006/wordprocessingDrawing" xmlns:w10="urn:schemas-microsoft-com:office:word" xmlns:w="http://schemas.openxmlformats.org/wordprocessingml/2006/main" xmlns:w14="http://schemas.microsoft.com/office/word/2010/wordml" xmlns:w15="http://schemas.microsoft.com/office/word/2012/wordml" xmlns:w16cex="http://schemas.microsoft.com/office/word/2018/wordml/cex" xmlns:w16cid="http://schemas.microsoft.com/office/word/2016/wordml/cid" xmlns:w16="http://schemas.microsoft.com/office/word/2018/wordml" xmlns:w16sdtdh="http://schemas.microsoft.com/office/word/2020/wordml/sdtdatahash" xmlns:w16se="http://schemas.microsoft.com/office/word/2015/wordml/symex" xmlns:wpg="http://schemas.microsoft.com/office/word/2010/wordprocessingGroup" xmlns:wpi="http://schemas.microsoft.com/office/word/2010/wordprocessingInk" xmlns:wne="http://schemas.microsoft.com/office/word/2006/wordml" xmlns:wps="http://schemas.microsoft.com/office/word/2010/wordprocessingShape" mc:Ignorable="w14 w15 w16se w16cid w16 w16cex w16sdtdh wp14">
+  <w:endnote w:type="separator" w:id="-1">
+    <w:p>
+      <w:pPr>
+        <w:spacing w:line="240" w:lineRule="auto"/>
+      </w:pPr>
+      <w:r>
+        <w:separator/>
+      </w:r>
+    </w:p>
+  </w:endnote>
+  <w:endnote w:type="continuationSeparator" w:id="0">
+    <w:p>
+      <w:pPr>
+        <w:spacing w:line="240" w:lineRule="auto"/>
+      </w:pPr>
+      <w:r>
+        <w:continuationSeparator/>
+      </w:r>
+    </w:p>
+  </w:endnote>
+</w:endnotes>
+</file>
+
+<file path=word/footnotes.xml><?xml version="1.0" encoding="utf-8"?>
+<w:footnotes xmlns:wpc="http://schemas.microsoft.com/office/word/2010/wordprocessingCanvas" xmlns:cx="http://schemas.microsoft.com/office/drawing/2014/chartex" xmlns:cx1="http://schemas.microsoft.com/office/drawing/2015/9/8/chartex" xmlns:cx2="http://schemas.microsoft.com/office/drawing/2015/10/21/chartex" xmlns:cx3="http://schemas.microsoft.com/office/drawing/2016/5/9/chartex" xmlns:cx4="http://schemas.microsoft.com/office/drawing/2016/5/10/chartex" xmlns:cx5="http://schemas.microsoft.com/office/drawing/2016/5/11/chartex" xmlns:cx6="http://schemas.microsoft.com/office/drawing/2016/5/12/chartex" xmlns:cx7="http://schemas.microsoft.com/office/drawing/2016/5/13/chartex" xmlns:cx8="http://schemas.microsoft.com/office/drawing/2016/5/14/chartex" xmlns:mc="http://schemas.openxmlformats.org/markup-compatibility/2006" xmlns:aink="http://schemas.microsoft.com/office/drawing/2016/ink" xmlns:am3d="http://schemas.microsoft.com/office/drawing/2017/model3d" xmlns:o="urn:schemas-microsoft-com:office:office" xmlns:r="http://schemas.openxmlformats.org/officeDocument/2006/relationships" xmlns:m="http://schemas.openxmlformats.org/officeDocument/2006/math" xmlns:v="urn:schemas-microsoft-com:vml" xmlns:wp14="http://schemas.microsoft.com/office/word/2010/wordprocessingDrawing" xmlns:wp="http://schemas.openxmlformats.org/drawingml/2006/wordprocessingDrawing" xmlns:w10="urn:schemas-microsoft-com:office:word" xmlns:w="http://schemas.openxmlformats.org/wordprocessingml/2006/main" xmlns:w14="http://schemas.microsoft.com/office/word/2010/wordml" xmlns:w15="http://schemas.microsoft.com/office/word/2012/wordml" xmlns:w16cex="http://schemas.microsoft.com/office/word/2018/wordml/cex" xmlns:w16cid="http://schemas.microsoft.com/office/word/2016/wordml/cid" xmlns:w16="http://schemas.microsoft.com/office/word/2018/wordml" xmlns:w16sdtdh="http://schemas.microsoft.com/office/word/2020/wordml/sdtdatahash" xmlns:w16se="http://schemas.microsoft.com/office/word/2015/wordml/symex" xmlns:wpg="http://schemas.microsoft.com/office/word/2010/wordprocessingGroup" xmlns:wpi="http://schemas.microsoft.com/office/word/2010/wordprocessingInk" xmlns:wne="http://schemas.microsoft.com/office/word/2006/wordml" xmlns:wps="http://schemas.microsoft.com/office/word/2010/wordprocessingShape" mc:Ignorable="w14 w15 w16se w16cid w16 w16cex w16sdtdh wp14">
+  <w:footnote w:type="separator" w:id="-1">
+    <w:p>
+      <w:pPr>
+        <w:spacing w:line="240" w:lineRule="auto"/>
+      </w:pPr>
+      <w:r>
+        <w:separator/>
+      </w:r>
+    </w:p>
+  </w:footnote>
+  <w:footnote w:type="continuationSeparator" w:id="0">
+    <w:p>
+      <w:pPr>
+        <w:spacing w:line="240" w:lineRule="auto"/>
+      </w:pPr>
+      <w:r>
+        <w:continuationSeparator/>
+      </w:r>
+    </w:p>
+  </w:footnote>
+</w:footnotes>
 </file>
 
 <file path=word/numbering.xml><?xml version="1.0" encoding="utf-8"?>
@@ -6859,6 +7490,58 @@
       <w:contextualSpacing/>
     </w:pPr>
   </w:style>
+  <w:style w:type="paragraph" w:styleId="Header">
+    <w:name w:val="header"/>
+    <w:basedOn w:val="Normal"/>
+    <w:link w:val="HeaderChar"/>
+    <w:uiPriority w:val="99"/>
+    <w:unhideWhenUsed/>
+    <w:rsid w:val="00AC35BD"/>
+    <w:pPr>
+      <w:tabs>
+        <w:tab w:val="center" w:pos="4320"/>
+        <w:tab w:val="right" w:pos="8640"/>
+      </w:tabs>
+      <w:spacing w:line="240" w:lineRule="auto"/>
+    </w:pPr>
+  </w:style>
+  <w:style w:type="character" w:customStyle="1" w:styleId="HeaderChar">
+    <w:name w:val="Header Char"/>
+    <w:basedOn w:val="DefaultParagraphFont"/>
+    <w:link w:val="Header"/>
+    <w:uiPriority w:val="99"/>
+    <w:rsid w:val="00AC35BD"/>
+    <w:rPr>
+      <w:sz w:val="24"/>
+      <w:lang w:val="en-GB"/>
+    </w:rPr>
+  </w:style>
+  <w:style w:type="paragraph" w:styleId="Footer">
+    <w:name w:val="footer"/>
+    <w:basedOn w:val="Normal"/>
+    <w:link w:val="FooterChar"/>
+    <w:uiPriority w:val="99"/>
+    <w:unhideWhenUsed/>
+    <w:rsid w:val="00AC35BD"/>
+    <w:pPr>
+      <w:tabs>
+        <w:tab w:val="center" w:pos="4320"/>
+        <w:tab w:val="right" w:pos="8640"/>
+      </w:tabs>
+      <w:spacing w:line="240" w:lineRule="auto"/>
+    </w:pPr>
+  </w:style>
+  <w:style w:type="character" w:customStyle="1" w:styleId="FooterChar">
+    <w:name w:val="Footer Char"/>
+    <w:basedOn w:val="DefaultParagraphFont"/>
+    <w:link w:val="Footer"/>
+    <w:uiPriority w:val="99"/>
+    <w:rsid w:val="00AC35BD"/>
+    <w:rPr>
+      <w:sz w:val="24"/>
+      <w:lang w:val="en-GB"/>
+    </w:rPr>
+  </w:style>
 </w:styles>
 </file>
 

</xml_diff>